<commit_message>
Removed "Bob" and put testing criteria in the right place.
</commit_message>
<xml_diff>
--- a/String_Permtations/Example Software development project.docx
+++ b/String_Permtations/Example Software development project.docx
@@ -74,7 +74,7 @@
           <w:r>
             <w:fldChar w:fldCharType="separate"/>
           </w:r>
-          <w:hyperlink w:anchor="_Toc93477649" w:history="1">
+          <w:hyperlink w:anchor="_Toc93920930" w:history="1">
             <w:r>
               <w:rPr>
                 <w:rStyle w:val="Hyperlink"/>
@@ -101,7 +101,7 @@
                 <w:noProof/>
                 <w:webHidden/>
               </w:rPr>
-              <w:instrText xml:space="preserve"> PAGEREF _Toc93477649 \h </w:instrText>
+              <w:instrText xml:space="preserve"> PAGEREF _Toc93920930 \h </w:instrText>
             </w:r>
             <w:r>
               <w:rPr>
@@ -144,7 +144,7 @@
               <w:lang w:eastAsia="en-GB"/>
             </w:rPr>
           </w:pPr>
-          <w:hyperlink w:anchor="_Toc93477650" w:history="1">
+          <w:hyperlink w:anchor="_Toc93920931" w:history="1">
             <w:r>
               <w:rPr>
                 <w:rStyle w:val="Hyperlink"/>
@@ -171,7 +171,7 @@
                 <w:noProof/>
                 <w:webHidden/>
               </w:rPr>
-              <w:instrText xml:space="preserve"> PAGEREF _Toc93477650 \h </w:instrText>
+              <w:instrText xml:space="preserve"> PAGEREF _Toc93920931 \h </w:instrText>
             </w:r>
             <w:r>
               <w:rPr>
@@ -214,7 +214,7 @@
               <w:lang w:eastAsia="en-GB"/>
             </w:rPr>
           </w:pPr>
-          <w:hyperlink w:anchor="_Toc93477651" w:history="1">
+          <w:hyperlink w:anchor="_Toc93920932" w:history="1">
             <w:r>
               <w:rPr>
                 <w:rStyle w:val="Hyperlink"/>
@@ -241,7 +241,7 @@
                 <w:noProof/>
                 <w:webHidden/>
               </w:rPr>
-              <w:instrText xml:space="preserve"> PAGEREF _Toc93477651 \h </w:instrText>
+              <w:instrText xml:space="preserve"> PAGEREF _Toc93920932 \h </w:instrText>
             </w:r>
             <w:r>
               <w:rPr>
@@ -284,7 +284,7 @@
               <w:lang w:eastAsia="en-GB"/>
             </w:rPr>
           </w:pPr>
-          <w:hyperlink w:anchor="_Toc93477652" w:history="1">
+          <w:hyperlink w:anchor="_Toc93920933" w:history="1">
             <w:r>
               <w:rPr>
                 <w:rStyle w:val="Hyperlink"/>
@@ -311,7 +311,7 @@
                 <w:noProof/>
                 <w:webHidden/>
               </w:rPr>
-              <w:instrText xml:space="preserve"> PAGEREF _Toc93477652 \h </w:instrText>
+              <w:instrText xml:space="preserve"> PAGEREF _Toc93920933 \h </w:instrText>
             </w:r>
             <w:r>
               <w:rPr>
@@ -332,6 +332,78 @@
                 <w:webHidden/>
               </w:rPr>
               <w:t>2</w:t>
+            </w:r>
+            <w:r>
+              <w:rPr>
+                <w:noProof/>
+                <w:webHidden/>
+              </w:rPr>
+              <w:fldChar w:fldCharType="end"/>
+            </w:r>
+          </w:hyperlink>
+          <w:bookmarkStart w:id="0" w:name="_GoBack"/>
+          <w:bookmarkEnd w:id="0"/>
+        </w:p>
+        <w:p>
+          <w:pPr>
+            <w:pStyle w:val="TOC2"/>
+            <w:tabs>
+              <w:tab w:val="right" w:leader="dot" w:pos="9016"/>
+            </w:tabs>
+            <w:rPr>
+              <w:rFonts w:eastAsiaTheme="minorEastAsia"/>
+              <w:noProof/>
+              <w:lang w:eastAsia="en-GB"/>
+            </w:rPr>
+          </w:pPr>
+          <w:hyperlink w:anchor="_Toc93920934" w:history="1">
+            <w:r>
+              <w:rPr>
+                <w:rStyle w:val="Hyperlink"/>
+                <w:noProof/>
+              </w:rPr>
+              <w:t>Essential features</w:t>
+            </w:r>
+            <w:r>
+              <w:rPr>
+                <w:noProof/>
+                <w:webHidden/>
+              </w:rPr>
+              <w:tab/>
+            </w:r>
+            <w:r>
+              <w:rPr>
+                <w:noProof/>
+                <w:webHidden/>
+              </w:rPr>
+              <w:fldChar w:fldCharType="begin"/>
+            </w:r>
+            <w:r>
+              <w:rPr>
+                <w:noProof/>
+                <w:webHidden/>
+              </w:rPr>
+              <w:instrText xml:space="preserve"> PAGEREF _Toc93920934 \h </w:instrText>
+            </w:r>
+            <w:r>
+              <w:rPr>
+                <w:noProof/>
+                <w:webHidden/>
+              </w:rPr>
+            </w:r>
+            <w:r>
+              <w:rPr>
+                <w:noProof/>
+                <w:webHidden/>
+              </w:rPr>
+              <w:fldChar w:fldCharType="separate"/>
+            </w:r>
+            <w:r>
+              <w:rPr>
+                <w:noProof/>
+                <w:webHidden/>
+              </w:rPr>
+              <w:t>3</w:t>
             </w:r>
             <w:r>
               <w:rPr>
@@ -354,13 +426,13 @@
               <w:lang w:eastAsia="en-GB"/>
             </w:rPr>
           </w:pPr>
-          <w:hyperlink w:anchor="_Toc93477653" w:history="1">
+          <w:hyperlink w:anchor="_Toc93920935" w:history="1">
             <w:r>
               <w:rPr>
                 <w:rStyle w:val="Hyperlink"/>
                 <w:noProof/>
               </w:rPr>
-              <w:t>Essential features</w:t>
+              <w:t>Hardware and software requirements</w:t>
             </w:r>
             <w:r>
               <w:rPr>
@@ -381,7 +453,7 @@
                 <w:noProof/>
                 <w:webHidden/>
               </w:rPr>
-              <w:instrText xml:space="preserve"> PAGEREF _Toc93477653 \h </w:instrText>
+              <w:instrText xml:space="preserve"> PAGEREF _Toc93920935 \h </w:instrText>
             </w:r>
             <w:r>
               <w:rPr>
@@ -424,13 +496,13 @@
               <w:lang w:eastAsia="en-GB"/>
             </w:rPr>
           </w:pPr>
-          <w:hyperlink w:anchor="_Toc93477654" w:history="1">
+          <w:hyperlink w:anchor="_Toc93920936" w:history="1">
             <w:r>
               <w:rPr>
                 <w:rStyle w:val="Hyperlink"/>
                 <w:noProof/>
               </w:rPr>
-              <w:t>Hardware and software requirements</w:t>
+              <w:t>Success criteria</w:t>
             </w:r>
             <w:r>
               <w:rPr>
@@ -451,7 +523,7 @@
                 <w:noProof/>
                 <w:webHidden/>
               </w:rPr>
-              <w:instrText xml:space="preserve"> PAGEREF _Toc93477654 \h </w:instrText>
+              <w:instrText xml:space="preserve"> PAGEREF _Toc93920936 \h </w:instrText>
             </w:r>
             <w:r>
               <w:rPr>
@@ -472,6 +544,76 @@
                 <w:webHidden/>
               </w:rPr>
               <w:t>3</w:t>
+            </w:r>
+            <w:r>
+              <w:rPr>
+                <w:noProof/>
+                <w:webHidden/>
+              </w:rPr>
+              <w:fldChar w:fldCharType="end"/>
+            </w:r>
+          </w:hyperlink>
+        </w:p>
+        <w:p>
+          <w:pPr>
+            <w:pStyle w:val="TOC1"/>
+            <w:tabs>
+              <w:tab w:val="right" w:leader="dot" w:pos="9016"/>
+            </w:tabs>
+            <w:rPr>
+              <w:rFonts w:eastAsiaTheme="minorEastAsia"/>
+              <w:noProof/>
+              <w:lang w:eastAsia="en-GB"/>
+            </w:rPr>
+          </w:pPr>
+          <w:hyperlink w:anchor="_Toc93920937" w:history="1">
+            <w:r>
+              <w:rPr>
+                <w:rStyle w:val="Hyperlink"/>
+                <w:noProof/>
+              </w:rPr>
+              <w:t>Design</w:t>
+            </w:r>
+            <w:r>
+              <w:rPr>
+                <w:noProof/>
+                <w:webHidden/>
+              </w:rPr>
+              <w:tab/>
+            </w:r>
+            <w:r>
+              <w:rPr>
+                <w:noProof/>
+                <w:webHidden/>
+              </w:rPr>
+              <w:fldChar w:fldCharType="begin"/>
+            </w:r>
+            <w:r>
+              <w:rPr>
+                <w:noProof/>
+                <w:webHidden/>
+              </w:rPr>
+              <w:instrText xml:space="preserve"> PAGEREF _Toc93920937 \h </w:instrText>
+            </w:r>
+            <w:r>
+              <w:rPr>
+                <w:noProof/>
+                <w:webHidden/>
+              </w:rPr>
+            </w:r>
+            <w:r>
+              <w:rPr>
+                <w:noProof/>
+                <w:webHidden/>
+              </w:rPr>
+              <w:fldChar w:fldCharType="separate"/>
+            </w:r>
+            <w:r>
+              <w:rPr>
+                <w:noProof/>
+                <w:webHidden/>
+              </w:rPr>
+              <w:t>4</w:t>
             </w:r>
             <w:r>
               <w:rPr>
@@ -494,13 +636,13 @@
               <w:lang w:eastAsia="en-GB"/>
             </w:rPr>
           </w:pPr>
-          <w:hyperlink w:anchor="_Toc93477655" w:history="1">
+          <w:hyperlink w:anchor="_Toc93920938" w:history="1">
             <w:r>
               <w:rPr>
                 <w:rStyle w:val="Hyperlink"/>
                 <w:noProof/>
               </w:rPr>
-              <w:t>Success criteria</w:t>
+              <w:t>Decomposition</w:t>
             </w:r>
             <w:r>
               <w:rPr>
@@ -521,7 +663,7 @@
                 <w:noProof/>
                 <w:webHidden/>
               </w:rPr>
-              <w:instrText xml:space="preserve"> PAGEREF _Toc93477655 \h </w:instrText>
+              <w:instrText xml:space="preserve"> PAGEREF _Toc93920938 \h </w:instrText>
             </w:r>
             <w:r>
               <w:rPr>
@@ -541,7 +683,427 @@
                 <w:noProof/>
                 <w:webHidden/>
               </w:rPr>
-              <w:t>3</w:t>
+              <w:t>4</w:t>
+            </w:r>
+            <w:r>
+              <w:rPr>
+                <w:noProof/>
+                <w:webHidden/>
+              </w:rPr>
+              <w:fldChar w:fldCharType="end"/>
+            </w:r>
+          </w:hyperlink>
+        </w:p>
+        <w:p>
+          <w:pPr>
+            <w:pStyle w:val="TOC2"/>
+            <w:tabs>
+              <w:tab w:val="right" w:leader="dot" w:pos="9016"/>
+            </w:tabs>
+            <w:rPr>
+              <w:rFonts w:eastAsiaTheme="minorEastAsia"/>
+              <w:noProof/>
+              <w:lang w:eastAsia="en-GB"/>
+            </w:rPr>
+          </w:pPr>
+          <w:hyperlink w:anchor="_Toc93920939" w:history="1">
+            <w:r>
+              <w:rPr>
+                <w:rStyle w:val="Hyperlink"/>
+                <w:noProof/>
+              </w:rPr>
+              <w:t>Structure</w:t>
+            </w:r>
+            <w:r>
+              <w:rPr>
+                <w:noProof/>
+                <w:webHidden/>
+              </w:rPr>
+              <w:tab/>
+            </w:r>
+            <w:r>
+              <w:rPr>
+                <w:noProof/>
+                <w:webHidden/>
+              </w:rPr>
+              <w:fldChar w:fldCharType="begin"/>
+            </w:r>
+            <w:r>
+              <w:rPr>
+                <w:noProof/>
+                <w:webHidden/>
+              </w:rPr>
+              <w:instrText xml:space="preserve"> PAGEREF _Toc93920939 \h </w:instrText>
+            </w:r>
+            <w:r>
+              <w:rPr>
+                <w:noProof/>
+                <w:webHidden/>
+              </w:rPr>
+            </w:r>
+            <w:r>
+              <w:rPr>
+                <w:noProof/>
+                <w:webHidden/>
+              </w:rPr>
+              <w:fldChar w:fldCharType="separate"/>
+            </w:r>
+            <w:r>
+              <w:rPr>
+                <w:noProof/>
+                <w:webHidden/>
+              </w:rPr>
+              <w:t>5</w:t>
+            </w:r>
+            <w:r>
+              <w:rPr>
+                <w:noProof/>
+                <w:webHidden/>
+              </w:rPr>
+              <w:fldChar w:fldCharType="end"/>
+            </w:r>
+          </w:hyperlink>
+        </w:p>
+        <w:p>
+          <w:pPr>
+            <w:pStyle w:val="TOC2"/>
+            <w:tabs>
+              <w:tab w:val="right" w:leader="dot" w:pos="9016"/>
+            </w:tabs>
+            <w:rPr>
+              <w:rFonts w:eastAsiaTheme="minorEastAsia"/>
+              <w:noProof/>
+              <w:lang w:eastAsia="en-GB"/>
+            </w:rPr>
+          </w:pPr>
+          <w:hyperlink w:anchor="_Toc93920940" w:history="1">
+            <w:r>
+              <w:rPr>
+                <w:rStyle w:val="Hyperlink"/>
+                <w:noProof/>
+              </w:rPr>
+              <w:t>Algorithms</w:t>
+            </w:r>
+            <w:r>
+              <w:rPr>
+                <w:noProof/>
+                <w:webHidden/>
+              </w:rPr>
+              <w:tab/>
+            </w:r>
+            <w:r>
+              <w:rPr>
+                <w:noProof/>
+                <w:webHidden/>
+              </w:rPr>
+              <w:fldChar w:fldCharType="begin"/>
+            </w:r>
+            <w:r>
+              <w:rPr>
+                <w:noProof/>
+                <w:webHidden/>
+              </w:rPr>
+              <w:instrText xml:space="preserve"> PAGEREF _Toc93920940 \h </w:instrText>
+            </w:r>
+            <w:r>
+              <w:rPr>
+                <w:noProof/>
+                <w:webHidden/>
+              </w:rPr>
+            </w:r>
+            <w:r>
+              <w:rPr>
+                <w:noProof/>
+                <w:webHidden/>
+              </w:rPr>
+              <w:fldChar w:fldCharType="separate"/>
+            </w:r>
+            <w:r>
+              <w:rPr>
+                <w:noProof/>
+                <w:webHidden/>
+              </w:rPr>
+              <w:t>6</w:t>
+            </w:r>
+            <w:r>
+              <w:rPr>
+                <w:noProof/>
+                <w:webHidden/>
+              </w:rPr>
+              <w:fldChar w:fldCharType="end"/>
+            </w:r>
+          </w:hyperlink>
+        </w:p>
+        <w:p>
+          <w:pPr>
+            <w:pStyle w:val="TOC2"/>
+            <w:tabs>
+              <w:tab w:val="right" w:leader="dot" w:pos="9016"/>
+            </w:tabs>
+            <w:rPr>
+              <w:rFonts w:eastAsiaTheme="minorEastAsia"/>
+              <w:noProof/>
+              <w:lang w:eastAsia="en-GB"/>
+            </w:rPr>
+          </w:pPr>
+          <w:hyperlink w:anchor="_Toc93920941" w:history="1">
+            <w:r>
+              <w:rPr>
+                <w:rStyle w:val="Hyperlink"/>
+                <w:noProof/>
+              </w:rPr>
+              <w:t>Usability features</w:t>
+            </w:r>
+            <w:r>
+              <w:rPr>
+                <w:noProof/>
+                <w:webHidden/>
+              </w:rPr>
+              <w:tab/>
+            </w:r>
+            <w:r>
+              <w:rPr>
+                <w:noProof/>
+                <w:webHidden/>
+              </w:rPr>
+              <w:fldChar w:fldCharType="begin"/>
+            </w:r>
+            <w:r>
+              <w:rPr>
+                <w:noProof/>
+                <w:webHidden/>
+              </w:rPr>
+              <w:instrText xml:space="preserve"> PAGEREF _Toc93920941 \h </w:instrText>
+            </w:r>
+            <w:r>
+              <w:rPr>
+                <w:noProof/>
+                <w:webHidden/>
+              </w:rPr>
+            </w:r>
+            <w:r>
+              <w:rPr>
+                <w:noProof/>
+                <w:webHidden/>
+              </w:rPr>
+              <w:fldChar w:fldCharType="separate"/>
+            </w:r>
+            <w:r>
+              <w:rPr>
+                <w:noProof/>
+                <w:webHidden/>
+              </w:rPr>
+              <w:t>6</w:t>
+            </w:r>
+            <w:r>
+              <w:rPr>
+                <w:noProof/>
+                <w:webHidden/>
+              </w:rPr>
+              <w:fldChar w:fldCharType="end"/>
+            </w:r>
+          </w:hyperlink>
+        </w:p>
+        <w:p>
+          <w:pPr>
+            <w:pStyle w:val="TOC2"/>
+            <w:tabs>
+              <w:tab w:val="right" w:leader="dot" w:pos="9016"/>
+            </w:tabs>
+            <w:rPr>
+              <w:rFonts w:eastAsiaTheme="minorEastAsia"/>
+              <w:noProof/>
+              <w:lang w:eastAsia="en-GB"/>
+            </w:rPr>
+          </w:pPr>
+          <w:hyperlink w:anchor="_Toc93920942" w:history="1">
+            <w:r>
+              <w:rPr>
+                <w:rStyle w:val="Hyperlink"/>
+                <w:noProof/>
+              </w:rPr>
+              <w:t>Data structures and validation</w:t>
+            </w:r>
+            <w:r>
+              <w:rPr>
+                <w:noProof/>
+                <w:webHidden/>
+              </w:rPr>
+              <w:tab/>
+            </w:r>
+            <w:r>
+              <w:rPr>
+                <w:noProof/>
+                <w:webHidden/>
+              </w:rPr>
+              <w:fldChar w:fldCharType="begin"/>
+            </w:r>
+            <w:r>
+              <w:rPr>
+                <w:noProof/>
+                <w:webHidden/>
+              </w:rPr>
+              <w:instrText xml:space="preserve"> PAGEREF _Toc93920942 \h </w:instrText>
+            </w:r>
+            <w:r>
+              <w:rPr>
+                <w:noProof/>
+                <w:webHidden/>
+              </w:rPr>
+            </w:r>
+            <w:r>
+              <w:rPr>
+                <w:noProof/>
+                <w:webHidden/>
+              </w:rPr>
+              <w:fldChar w:fldCharType="separate"/>
+            </w:r>
+            <w:r>
+              <w:rPr>
+                <w:noProof/>
+                <w:webHidden/>
+              </w:rPr>
+              <w:t>7</w:t>
+            </w:r>
+            <w:r>
+              <w:rPr>
+                <w:noProof/>
+                <w:webHidden/>
+              </w:rPr>
+              <w:fldChar w:fldCharType="end"/>
+            </w:r>
+          </w:hyperlink>
+        </w:p>
+        <w:p>
+          <w:pPr>
+            <w:pStyle w:val="TOC2"/>
+            <w:tabs>
+              <w:tab w:val="right" w:leader="dot" w:pos="9016"/>
+            </w:tabs>
+            <w:rPr>
+              <w:rFonts w:eastAsiaTheme="minorEastAsia"/>
+              <w:noProof/>
+              <w:lang w:eastAsia="en-GB"/>
+            </w:rPr>
+          </w:pPr>
+          <w:hyperlink w:anchor="_Toc93920943" w:history="1">
+            <w:r>
+              <w:rPr>
+                <w:rStyle w:val="Hyperlink"/>
+                <w:noProof/>
+              </w:rPr>
+              <w:t>Test data</w:t>
+            </w:r>
+            <w:r>
+              <w:rPr>
+                <w:noProof/>
+                <w:webHidden/>
+              </w:rPr>
+              <w:tab/>
+            </w:r>
+            <w:r>
+              <w:rPr>
+                <w:noProof/>
+                <w:webHidden/>
+              </w:rPr>
+              <w:fldChar w:fldCharType="begin"/>
+            </w:r>
+            <w:r>
+              <w:rPr>
+                <w:noProof/>
+                <w:webHidden/>
+              </w:rPr>
+              <w:instrText xml:space="preserve"> PAGEREF _Toc93920943 \h </w:instrText>
+            </w:r>
+            <w:r>
+              <w:rPr>
+                <w:noProof/>
+                <w:webHidden/>
+              </w:rPr>
+            </w:r>
+            <w:r>
+              <w:rPr>
+                <w:noProof/>
+                <w:webHidden/>
+              </w:rPr>
+              <w:fldChar w:fldCharType="separate"/>
+            </w:r>
+            <w:r>
+              <w:rPr>
+                <w:noProof/>
+                <w:webHidden/>
+              </w:rPr>
+              <w:t>7</w:t>
+            </w:r>
+            <w:r>
+              <w:rPr>
+                <w:noProof/>
+                <w:webHidden/>
+              </w:rPr>
+              <w:fldChar w:fldCharType="end"/>
+            </w:r>
+          </w:hyperlink>
+        </w:p>
+        <w:p>
+          <w:pPr>
+            <w:pStyle w:val="TOC2"/>
+            <w:tabs>
+              <w:tab w:val="right" w:leader="dot" w:pos="9016"/>
+            </w:tabs>
+            <w:rPr>
+              <w:rFonts w:eastAsiaTheme="minorEastAsia"/>
+              <w:noProof/>
+              <w:lang w:eastAsia="en-GB"/>
+            </w:rPr>
+          </w:pPr>
+          <w:hyperlink w:anchor="_Toc93920944" w:history="1">
+            <w:r>
+              <w:rPr>
+                <w:rStyle w:val="Hyperlink"/>
+                <w:noProof/>
+              </w:rPr>
+              <w:t>Post development testing</w:t>
+            </w:r>
+            <w:r>
+              <w:rPr>
+                <w:noProof/>
+                <w:webHidden/>
+              </w:rPr>
+              <w:tab/>
+            </w:r>
+            <w:r>
+              <w:rPr>
+                <w:noProof/>
+                <w:webHidden/>
+              </w:rPr>
+              <w:fldChar w:fldCharType="begin"/>
+            </w:r>
+            <w:r>
+              <w:rPr>
+                <w:noProof/>
+                <w:webHidden/>
+              </w:rPr>
+              <w:instrText xml:space="preserve"> PAGEREF _Toc93920944 \h </w:instrText>
+            </w:r>
+            <w:r>
+              <w:rPr>
+                <w:noProof/>
+                <w:webHidden/>
+              </w:rPr>
+            </w:r>
+            <w:r>
+              <w:rPr>
+                <w:noProof/>
+                <w:webHidden/>
+              </w:rPr>
+              <w:fldChar w:fldCharType="separate"/>
+            </w:r>
+            <w:r>
+              <w:rPr>
+                <w:noProof/>
+                <w:webHidden/>
+              </w:rPr>
+              <w:t>8</w:t>
             </w:r>
             <w:r>
               <w:rPr>
@@ -564,13 +1126,13 @@
               <w:lang w:eastAsia="en-GB"/>
             </w:rPr>
           </w:pPr>
-          <w:hyperlink w:anchor="_Toc93477656" w:history="1">
+          <w:hyperlink w:anchor="_Toc93920945" w:history="1">
             <w:r>
               <w:rPr>
                 <w:rStyle w:val="Hyperlink"/>
                 <w:noProof/>
               </w:rPr>
-              <w:t>Design</w:t>
+              <w:t>Implementation</w:t>
             </w:r>
             <w:r>
               <w:rPr>
@@ -591,7 +1153,7 @@
                 <w:noProof/>
                 <w:webHidden/>
               </w:rPr>
-              <w:instrText xml:space="preserve"> PAGEREF _Toc93477656 \h </w:instrText>
+              <w:instrText xml:space="preserve"> PAGEREF _Toc93920945 \h </w:instrText>
             </w:r>
             <w:r>
               <w:rPr>
@@ -611,7 +1173,7 @@
                 <w:noProof/>
                 <w:webHidden/>
               </w:rPr>
-              <w:t>4</w:t>
+              <w:t>8</w:t>
             </w:r>
             <w:r>
               <w:rPr>
@@ -634,13 +1196,13 @@
               <w:lang w:eastAsia="en-GB"/>
             </w:rPr>
           </w:pPr>
-          <w:hyperlink w:anchor="_Toc93477657" w:history="1">
+          <w:hyperlink w:anchor="_Toc93920946" w:history="1">
             <w:r>
               <w:rPr>
                 <w:rStyle w:val="Hyperlink"/>
                 <w:noProof/>
               </w:rPr>
-              <w:t>Decomposition</w:t>
+              <w:t>Iteration 1</w:t>
             </w:r>
             <w:r>
               <w:rPr>
@@ -661,7 +1223,7 @@
                 <w:noProof/>
                 <w:webHidden/>
               </w:rPr>
-              <w:instrText xml:space="preserve"> PAGEREF _Toc93477657 \h </w:instrText>
+              <w:instrText xml:space="preserve"> PAGEREF _Toc93920946 \h </w:instrText>
             </w:r>
             <w:r>
               <w:rPr>
@@ -681,7 +1243,287 @@
                 <w:noProof/>
                 <w:webHidden/>
               </w:rPr>
-              <w:t>4</w:t>
+              <w:t>8</w:t>
+            </w:r>
+            <w:r>
+              <w:rPr>
+                <w:noProof/>
+                <w:webHidden/>
+              </w:rPr>
+              <w:fldChar w:fldCharType="end"/>
+            </w:r>
+          </w:hyperlink>
+        </w:p>
+        <w:p>
+          <w:pPr>
+            <w:pStyle w:val="TOC3"/>
+            <w:tabs>
+              <w:tab w:val="right" w:leader="dot" w:pos="9016"/>
+            </w:tabs>
+            <w:rPr>
+              <w:rFonts w:eastAsiaTheme="minorEastAsia"/>
+              <w:noProof/>
+              <w:lang w:eastAsia="en-GB"/>
+            </w:rPr>
+          </w:pPr>
+          <w:hyperlink w:anchor="_Toc93920947" w:history="1">
+            <w:r>
+              <w:rPr>
+                <w:rStyle w:val="Hyperlink"/>
+                <w:noProof/>
+              </w:rPr>
+              <w:t>Prototype 1.1</w:t>
+            </w:r>
+            <w:r>
+              <w:rPr>
+                <w:noProof/>
+                <w:webHidden/>
+              </w:rPr>
+              <w:tab/>
+            </w:r>
+            <w:r>
+              <w:rPr>
+                <w:noProof/>
+                <w:webHidden/>
+              </w:rPr>
+              <w:fldChar w:fldCharType="begin"/>
+            </w:r>
+            <w:r>
+              <w:rPr>
+                <w:noProof/>
+                <w:webHidden/>
+              </w:rPr>
+              <w:instrText xml:space="preserve"> PAGEREF _Toc93920947 \h </w:instrText>
+            </w:r>
+            <w:r>
+              <w:rPr>
+                <w:noProof/>
+                <w:webHidden/>
+              </w:rPr>
+            </w:r>
+            <w:r>
+              <w:rPr>
+                <w:noProof/>
+                <w:webHidden/>
+              </w:rPr>
+              <w:fldChar w:fldCharType="separate"/>
+            </w:r>
+            <w:r>
+              <w:rPr>
+                <w:noProof/>
+                <w:webHidden/>
+              </w:rPr>
+              <w:t>8</w:t>
+            </w:r>
+            <w:r>
+              <w:rPr>
+                <w:noProof/>
+                <w:webHidden/>
+              </w:rPr>
+              <w:fldChar w:fldCharType="end"/>
+            </w:r>
+          </w:hyperlink>
+        </w:p>
+        <w:p>
+          <w:pPr>
+            <w:pStyle w:val="TOC3"/>
+            <w:tabs>
+              <w:tab w:val="right" w:leader="dot" w:pos="9016"/>
+            </w:tabs>
+            <w:rPr>
+              <w:rFonts w:eastAsiaTheme="minorEastAsia"/>
+              <w:noProof/>
+              <w:lang w:eastAsia="en-GB"/>
+            </w:rPr>
+          </w:pPr>
+          <w:hyperlink w:anchor="_Toc93920948" w:history="1">
+            <w:r>
+              <w:rPr>
+                <w:rStyle w:val="Hyperlink"/>
+                <w:noProof/>
+              </w:rPr>
+              <w:t>Prototype 1.1 testing</w:t>
+            </w:r>
+            <w:r>
+              <w:rPr>
+                <w:noProof/>
+                <w:webHidden/>
+              </w:rPr>
+              <w:tab/>
+            </w:r>
+            <w:r>
+              <w:rPr>
+                <w:noProof/>
+                <w:webHidden/>
+              </w:rPr>
+              <w:fldChar w:fldCharType="begin"/>
+            </w:r>
+            <w:r>
+              <w:rPr>
+                <w:noProof/>
+                <w:webHidden/>
+              </w:rPr>
+              <w:instrText xml:space="preserve"> PAGEREF _Toc93920948 \h </w:instrText>
+            </w:r>
+            <w:r>
+              <w:rPr>
+                <w:noProof/>
+                <w:webHidden/>
+              </w:rPr>
+            </w:r>
+            <w:r>
+              <w:rPr>
+                <w:noProof/>
+                <w:webHidden/>
+              </w:rPr>
+              <w:fldChar w:fldCharType="separate"/>
+            </w:r>
+            <w:r>
+              <w:rPr>
+                <w:noProof/>
+                <w:webHidden/>
+              </w:rPr>
+              <w:t>8</w:t>
+            </w:r>
+            <w:r>
+              <w:rPr>
+                <w:noProof/>
+                <w:webHidden/>
+              </w:rPr>
+              <w:fldChar w:fldCharType="end"/>
+            </w:r>
+          </w:hyperlink>
+        </w:p>
+        <w:p>
+          <w:pPr>
+            <w:pStyle w:val="TOC3"/>
+            <w:tabs>
+              <w:tab w:val="right" w:leader="dot" w:pos="9016"/>
+            </w:tabs>
+            <w:rPr>
+              <w:rFonts w:eastAsiaTheme="minorEastAsia"/>
+              <w:noProof/>
+              <w:lang w:eastAsia="en-GB"/>
+            </w:rPr>
+          </w:pPr>
+          <w:hyperlink w:anchor="_Toc93920949" w:history="1">
+            <w:r>
+              <w:rPr>
+                <w:rStyle w:val="Hyperlink"/>
+                <w:noProof/>
+              </w:rPr>
+              <w:t>Prototype 1.2</w:t>
+            </w:r>
+            <w:r>
+              <w:rPr>
+                <w:noProof/>
+                <w:webHidden/>
+              </w:rPr>
+              <w:tab/>
+            </w:r>
+            <w:r>
+              <w:rPr>
+                <w:noProof/>
+                <w:webHidden/>
+              </w:rPr>
+              <w:fldChar w:fldCharType="begin"/>
+            </w:r>
+            <w:r>
+              <w:rPr>
+                <w:noProof/>
+                <w:webHidden/>
+              </w:rPr>
+              <w:instrText xml:space="preserve"> PAGEREF _Toc93920949 \h </w:instrText>
+            </w:r>
+            <w:r>
+              <w:rPr>
+                <w:noProof/>
+                <w:webHidden/>
+              </w:rPr>
+            </w:r>
+            <w:r>
+              <w:rPr>
+                <w:noProof/>
+                <w:webHidden/>
+              </w:rPr>
+              <w:fldChar w:fldCharType="separate"/>
+            </w:r>
+            <w:r>
+              <w:rPr>
+                <w:noProof/>
+                <w:webHidden/>
+              </w:rPr>
+              <w:t>9</w:t>
+            </w:r>
+            <w:r>
+              <w:rPr>
+                <w:noProof/>
+                <w:webHidden/>
+              </w:rPr>
+              <w:fldChar w:fldCharType="end"/>
+            </w:r>
+          </w:hyperlink>
+        </w:p>
+        <w:p>
+          <w:pPr>
+            <w:pStyle w:val="TOC3"/>
+            <w:tabs>
+              <w:tab w:val="right" w:leader="dot" w:pos="9016"/>
+            </w:tabs>
+            <w:rPr>
+              <w:rFonts w:eastAsiaTheme="minorEastAsia"/>
+              <w:noProof/>
+              <w:lang w:eastAsia="en-GB"/>
+            </w:rPr>
+          </w:pPr>
+          <w:hyperlink w:anchor="_Toc93920950" w:history="1">
+            <w:r>
+              <w:rPr>
+                <w:rStyle w:val="Hyperlink"/>
+                <w:noProof/>
+              </w:rPr>
+              <w:t>Prototype 1.2 testing</w:t>
+            </w:r>
+            <w:r>
+              <w:rPr>
+                <w:noProof/>
+                <w:webHidden/>
+              </w:rPr>
+              <w:tab/>
+            </w:r>
+            <w:r>
+              <w:rPr>
+                <w:noProof/>
+                <w:webHidden/>
+              </w:rPr>
+              <w:fldChar w:fldCharType="begin"/>
+            </w:r>
+            <w:r>
+              <w:rPr>
+                <w:noProof/>
+                <w:webHidden/>
+              </w:rPr>
+              <w:instrText xml:space="preserve"> PAGEREF _Toc93920950 \h </w:instrText>
+            </w:r>
+            <w:r>
+              <w:rPr>
+                <w:noProof/>
+                <w:webHidden/>
+              </w:rPr>
+            </w:r>
+            <w:r>
+              <w:rPr>
+                <w:noProof/>
+                <w:webHidden/>
+              </w:rPr>
+              <w:fldChar w:fldCharType="separate"/>
+            </w:r>
+            <w:r>
+              <w:rPr>
+                <w:noProof/>
+                <w:webHidden/>
+              </w:rPr>
+              <w:t>9</w:t>
             </w:r>
             <w:r>
               <w:rPr>
@@ -704,13 +1546,13 @@
               <w:lang w:eastAsia="en-GB"/>
             </w:rPr>
           </w:pPr>
-          <w:hyperlink w:anchor="_Toc93477658" w:history="1">
+          <w:hyperlink w:anchor="_Toc93920951" w:history="1">
             <w:r>
               <w:rPr>
                 <w:rStyle w:val="Hyperlink"/>
                 <w:noProof/>
               </w:rPr>
-              <w:t>Structure</w:t>
+              <w:t>Iteration 2</w:t>
             </w:r>
             <w:r>
               <w:rPr>
@@ -731,7 +1573,7 @@
                 <w:noProof/>
                 <w:webHidden/>
               </w:rPr>
-              <w:instrText xml:space="preserve"> PAGEREF _Toc93477658 \h </w:instrText>
+              <w:instrText xml:space="preserve"> PAGEREF _Toc93920951 \h </w:instrText>
             </w:r>
             <w:r>
               <w:rPr>
@@ -751,7 +1593,287 @@
                 <w:noProof/>
                 <w:webHidden/>
               </w:rPr>
-              <w:t>4</w:t>
+              <w:t>9</w:t>
+            </w:r>
+            <w:r>
+              <w:rPr>
+                <w:noProof/>
+                <w:webHidden/>
+              </w:rPr>
+              <w:fldChar w:fldCharType="end"/>
+            </w:r>
+          </w:hyperlink>
+        </w:p>
+        <w:p>
+          <w:pPr>
+            <w:pStyle w:val="TOC3"/>
+            <w:tabs>
+              <w:tab w:val="right" w:leader="dot" w:pos="9016"/>
+            </w:tabs>
+            <w:rPr>
+              <w:rFonts w:eastAsiaTheme="minorEastAsia"/>
+              <w:noProof/>
+              <w:lang w:eastAsia="en-GB"/>
+            </w:rPr>
+          </w:pPr>
+          <w:hyperlink w:anchor="_Toc93920952" w:history="1">
+            <w:r>
+              <w:rPr>
+                <w:rStyle w:val="Hyperlink"/>
+                <w:noProof/>
+              </w:rPr>
+              <w:t>Prototype 2.1</w:t>
+            </w:r>
+            <w:r>
+              <w:rPr>
+                <w:noProof/>
+                <w:webHidden/>
+              </w:rPr>
+              <w:tab/>
+            </w:r>
+            <w:r>
+              <w:rPr>
+                <w:noProof/>
+                <w:webHidden/>
+              </w:rPr>
+              <w:fldChar w:fldCharType="begin"/>
+            </w:r>
+            <w:r>
+              <w:rPr>
+                <w:noProof/>
+                <w:webHidden/>
+              </w:rPr>
+              <w:instrText xml:space="preserve"> PAGEREF _Toc93920952 \h </w:instrText>
+            </w:r>
+            <w:r>
+              <w:rPr>
+                <w:noProof/>
+                <w:webHidden/>
+              </w:rPr>
+            </w:r>
+            <w:r>
+              <w:rPr>
+                <w:noProof/>
+                <w:webHidden/>
+              </w:rPr>
+              <w:fldChar w:fldCharType="separate"/>
+            </w:r>
+            <w:r>
+              <w:rPr>
+                <w:noProof/>
+                <w:webHidden/>
+              </w:rPr>
+              <w:t>9</w:t>
+            </w:r>
+            <w:r>
+              <w:rPr>
+                <w:noProof/>
+                <w:webHidden/>
+              </w:rPr>
+              <w:fldChar w:fldCharType="end"/>
+            </w:r>
+          </w:hyperlink>
+        </w:p>
+        <w:p>
+          <w:pPr>
+            <w:pStyle w:val="TOC3"/>
+            <w:tabs>
+              <w:tab w:val="right" w:leader="dot" w:pos="9016"/>
+            </w:tabs>
+            <w:rPr>
+              <w:rFonts w:eastAsiaTheme="minorEastAsia"/>
+              <w:noProof/>
+              <w:lang w:eastAsia="en-GB"/>
+            </w:rPr>
+          </w:pPr>
+          <w:hyperlink w:anchor="_Toc93920953" w:history="1">
+            <w:r>
+              <w:rPr>
+                <w:rStyle w:val="Hyperlink"/>
+                <w:noProof/>
+              </w:rPr>
+              <w:t>Prototype 2.1 testing</w:t>
+            </w:r>
+            <w:r>
+              <w:rPr>
+                <w:noProof/>
+                <w:webHidden/>
+              </w:rPr>
+              <w:tab/>
+            </w:r>
+            <w:r>
+              <w:rPr>
+                <w:noProof/>
+                <w:webHidden/>
+              </w:rPr>
+              <w:fldChar w:fldCharType="begin"/>
+            </w:r>
+            <w:r>
+              <w:rPr>
+                <w:noProof/>
+                <w:webHidden/>
+              </w:rPr>
+              <w:instrText xml:space="preserve"> PAGEREF _Toc93920953 \h </w:instrText>
+            </w:r>
+            <w:r>
+              <w:rPr>
+                <w:noProof/>
+                <w:webHidden/>
+              </w:rPr>
+            </w:r>
+            <w:r>
+              <w:rPr>
+                <w:noProof/>
+                <w:webHidden/>
+              </w:rPr>
+              <w:fldChar w:fldCharType="separate"/>
+            </w:r>
+            <w:r>
+              <w:rPr>
+                <w:noProof/>
+                <w:webHidden/>
+              </w:rPr>
+              <w:t>9</w:t>
+            </w:r>
+            <w:r>
+              <w:rPr>
+                <w:noProof/>
+                <w:webHidden/>
+              </w:rPr>
+              <w:fldChar w:fldCharType="end"/>
+            </w:r>
+          </w:hyperlink>
+        </w:p>
+        <w:p>
+          <w:pPr>
+            <w:pStyle w:val="TOC3"/>
+            <w:tabs>
+              <w:tab w:val="right" w:leader="dot" w:pos="9016"/>
+            </w:tabs>
+            <w:rPr>
+              <w:rFonts w:eastAsiaTheme="minorEastAsia"/>
+              <w:noProof/>
+              <w:lang w:eastAsia="en-GB"/>
+            </w:rPr>
+          </w:pPr>
+          <w:hyperlink w:anchor="_Toc93920954" w:history="1">
+            <w:r>
+              <w:rPr>
+                <w:rStyle w:val="Hyperlink"/>
+                <w:noProof/>
+              </w:rPr>
+              <w:t>Prototype 2.2</w:t>
+            </w:r>
+            <w:r>
+              <w:rPr>
+                <w:noProof/>
+                <w:webHidden/>
+              </w:rPr>
+              <w:tab/>
+            </w:r>
+            <w:r>
+              <w:rPr>
+                <w:noProof/>
+                <w:webHidden/>
+              </w:rPr>
+              <w:fldChar w:fldCharType="begin"/>
+            </w:r>
+            <w:r>
+              <w:rPr>
+                <w:noProof/>
+                <w:webHidden/>
+              </w:rPr>
+              <w:instrText xml:space="preserve"> PAGEREF _Toc93920954 \h </w:instrText>
+            </w:r>
+            <w:r>
+              <w:rPr>
+                <w:noProof/>
+                <w:webHidden/>
+              </w:rPr>
+            </w:r>
+            <w:r>
+              <w:rPr>
+                <w:noProof/>
+                <w:webHidden/>
+              </w:rPr>
+              <w:fldChar w:fldCharType="separate"/>
+            </w:r>
+            <w:r>
+              <w:rPr>
+                <w:noProof/>
+                <w:webHidden/>
+              </w:rPr>
+              <w:t>9</w:t>
+            </w:r>
+            <w:r>
+              <w:rPr>
+                <w:noProof/>
+                <w:webHidden/>
+              </w:rPr>
+              <w:fldChar w:fldCharType="end"/>
+            </w:r>
+          </w:hyperlink>
+        </w:p>
+        <w:p>
+          <w:pPr>
+            <w:pStyle w:val="TOC3"/>
+            <w:tabs>
+              <w:tab w:val="right" w:leader="dot" w:pos="9016"/>
+            </w:tabs>
+            <w:rPr>
+              <w:rFonts w:eastAsiaTheme="minorEastAsia"/>
+              <w:noProof/>
+              <w:lang w:eastAsia="en-GB"/>
+            </w:rPr>
+          </w:pPr>
+          <w:hyperlink w:anchor="_Toc93920955" w:history="1">
+            <w:r>
+              <w:rPr>
+                <w:rStyle w:val="Hyperlink"/>
+                <w:noProof/>
+              </w:rPr>
+              <w:t>Prototype 2.2 testing</w:t>
+            </w:r>
+            <w:r>
+              <w:rPr>
+                <w:noProof/>
+                <w:webHidden/>
+              </w:rPr>
+              <w:tab/>
+            </w:r>
+            <w:r>
+              <w:rPr>
+                <w:noProof/>
+                <w:webHidden/>
+              </w:rPr>
+              <w:fldChar w:fldCharType="begin"/>
+            </w:r>
+            <w:r>
+              <w:rPr>
+                <w:noProof/>
+                <w:webHidden/>
+              </w:rPr>
+              <w:instrText xml:space="preserve"> PAGEREF _Toc93920955 \h </w:instrText>
+            </w:r>
+            <w:r>
+              <w:rPr>
+                <w:noProof/>
+                <w:webHidden/>
+              </w:rPr>
+            </w:r>
+            <w:r>
+              <w:rPr>
+                <w:noProof/>
+                <w:webHidden/>
+              </w:rPr>
+              <w:fldChar w:fldCharType="separate"/>
+            </w:r>
+            <w:r>
+              <w:rPr>
+                <w:noProof/>
+                <w:webHidden/>
+              </w:rPr>
+              <w:t>9</w:t>
             </w:r>
             <w:r>
               <w:rPr>
@@ -774,13 +1896,13 @@
               <w:lang w:eastAsia="en-GB"/>
             </w:rPr>
           </w:pPr>
-          <w:hyperlink w:anchor="_Toc93477659" w:history="1">
+          <w:hyperlink w:anchor="_Toc93920956" w:history="1">
             <w:r>
               <w:rPr>
                 <w:rStyle w:val="Hyperlink"/>
                 <w:noProof/>
               </w:rPr>
-              <w:t>Algorithms</w:t>
+              <w:t>Iteration 3</w:t>
             </w:r>
             <w:r>
               <w:rPr>
@@ -801,7 +1923,7 @@
                 <w:noProof/>
                 <w:webHidden/>
               </w:rPr>
-              <w:instrText xml:space="preserve"> PAGEREF _Toc93477659 \h </w:instrText>
+              <w:instrText xml:space="preserve"> PAGEREF _Toc93920956 \h </w:instrText>
             </w:r>
             <w:r>
               <w:rPr>
@@ -821,7 +1943,427 @@
                 <w:noProof/>
                 <w:webHidden/>
               </w:rPr>
-              <w:t>5</w:t>
+              <w:t>9</w:t>
+            </w:r>
+            <w:r>
+              <w:rPr>
+                <w:noProof/>
+                <w:webHidden/>
+              </w:rPr>
+              <w:fldChar w:fldCharType="end"/>
+            </w:r>
+          </w:hyperlink>
+        </w:p>
+        <w:p>
+          <w:pPr>
+            <w:pStyle w:val="TOC3"/>
+            <w:tabs>
+              <w:tab w:val="right" w:leader="dot" w:pos="9016"/>
+            </w:tabs>
+            <w:rPr>
+              <w:rFonts w:eastAsiaTheme="minorEastAsia"/>
+              <w:noProof/>
+              <w:lang w:eastAsia="en-GB"/>
+            </w:rPr>
+          </w:pPr>
+          <w:hyperlink w:anchor="_Toc93920957" w:history="1">
+            <w:r>
+              <w:rPr>
+                <w:rStyle w:val="Hyperlink"/>
+                <w:noProof/>
+              </w:rPr>
+              <w:t>Prototype 3.1</w:t>
+            </w:r>
+            <w:r>
+              <w:rPr>
+                <w:noProof/>
+                <w:webHidden/>
+              </w:rPr>
+              <w:tab/>
+            </w:r>
+            <w:r>
+              <w:rPr>
+                <w:noProof/>
+                <w:webHidden/>
+              </w:rPr>
+              <w:fldChar w:fldCharType="begin"/>
+            </w:r>
+            <w:r>
+              <w:rPr>
+                <w:noProof/>
+                <w:webHidden/>
+              </w:rPr>
+              <w:instrText xml:space="preserve"> PAGEREF _Toc93920957 \h </w:instrText>
+            </w:r>
+            <w:r>
+              <w:rPr>
+                <w:noProof/>
+                <w:webHidden/>
+              </w:rPr>
+            </w:r>
+            <w:r>
+              <w:rPr>
+                <w:noProof/>
+                <w:webHidden/>
+              </w:rPr>
+              <w:fldChar w:fldCharType="separate"/>
+            </w:r>
+            <w:r>
+              <w:rPr>
+                <w:noProof/>
+                <w:webHidden/>
+              </w:rPr>
+              <w:t>9</w:t>
+            </w:r>
+            <w:r>
+              <w:rPr>
+                <w:noProof/>
+                <w:webHidden/>
+              </w:rPr>
+              <w:fldChar w:fldCharType="end"/>
+            </w:r>
+          </w:hyperlink>
+        </w:p>
+        <w:p>
+          <w:pPr>
+            <w:pStyle w:val="TOC3"/>
+            <w:tabs>
+              <w:tab w:val="right" w:leader="dot" w:pos="9016"/>
+            </w:tabs>
+            <w:rPr>
+              <w:rFonts w:eastAsiaTheme="minorEastAsia"/>
+              <w:noProof/>
+              <w:lang w:eastAsia="en-GB"/>
+            </w:rPr>
+          </w:pPr>
+          <w:hyperlink w:anchor="_Toc93920958" w:history="1">
+            <w:r>
+              <w:rPr>
+                <w:rStyle w:val="Hyperlink"/>
+                <w:noProof/>
+              </w:rPr>
+              <w:t>Prototype 3.1 testing</w:t>
+            </w:r>
+            <w:r>
+              <w:rPr>
+                <w:noProof/>
+                <w:webHidden/>
+              </w:rPr>
+              <w:tab/>
+            </w:r>
+            <w:r>
+              <w:rPr>
+                <w:noProof/>
+                <w:webHidden/>
+              </w:rPr>
+              <w:fldChar w:fldCharType="begin"/>
+            </w:r>
+            <w:r>
+              <w:rPr>
+                <w:noProof/>
+                <w:webHidden/>
+              </w:rPr>
+              <w:instrText xml:space="preserve"> PAGEREF _Toc93920958 \h </w:instrText>
+            </w:r>
+            <w:r>
+              <w:rPr>
+                <w:noProof/>
+                <w:webHidden/>
+              </w:rPr>
+            </w:r>
+            <w:r>
+              <w:rPr>
+                <w:noProof/>
+                <w:webHidden/>
+              </w:rPr>
+              <w:fldChar w:fldCharType="separate"/>
+            </w:r>
+            <w:r>
+              <w:rPr>
+                <w:noProof/>
+                <w:webHidden/>
+              </w:rPr>
+              <w:t>9</w:t>
+            </w:r>
+            <w:r>
+              <w:rPr>
+                <w:noProof/>
+                <w:webHidden/>
+              </w:rPr>
+              <w:fldChar w:fldCharType="end"/>
+            </w:r>
+          </w:hyperlink>
+        </w:p>
+        <w:p>
+          <w:pPr>
+            <w:pStyle w:val="TOC3"/>
+            <w:tabs>
+              <w:tab w:val="right" w:leader="dot" w:pos="9016"/>
+            </w:tabs>
+            <w:rPr>
+              <w:rFonts w:eastAsiaTheme="minorEastAsia"/>
+              <w:noProof/>
+              <w:lang w:eastAsia="en-GB"/>
+            </w:rPr>
+          </w:pPr>
+          <w:hyperlink w:anchor="_Toc93920959" w:history="1">
+            <w:r>
+              <w:rPr>
+                <w:rStyle w:val="Hyperlink"/>
+                <w:noProof/>
+              </w:rPr>
+              <w:t>Prototype 3.2</w:t>
+            </w:r>
+            <w:r>
+              <w:rPr>
+                <w:noProof/>
+                <w:webHidden/>
+              </w:rPr>
+              <w:tab/>
+            </w:r>
+            <w:r>
+              <w:rPr>
+                <w:noProof/>
+                <w:webHidden/>
+              </w:rPr>
+              <w:fldChar w:fldCharType="begin"/>
+            </w:r>
+            <w:r>
+              <w:rPr>
+                <w:noProof/>
+                <w:webHidden/>
+              </w:rPr>
+              <w:instrText xml:space="preserve"> PAGEREF _Toc93920959 \h </w:instrText>
+            </w:r>
+            <w:r>
+              <w:rPr>
+                <w:noProof/>
+                <w:webHidden/>
+              </w:rPr>
+            </w:r>
+            <w:r>
+              <w:rPr>
+                <w:noProof/>
+                <w:webHidden/>
+              </w:rPr>
+              <w:fldChar w:fldCharType="separate"/>
+            </w:r>
+            <w:r>
+              <w:rPr>
+                <w:noProof/>
+                <w:webHidden/>
+              </w:rPr>
+              <w:t>9</w:t>
+            </w:r>
+            <w:r>
+              <w:rPr>
+                <w:noProof/>
+                <w:webHidden/>
+              </w:rPr>
+              <w:fldChar w:fldCharType="end"/>
+            </w:r>
+          </w:hyperlink>
+        </w:p>
+        <w:p>
+          <w:pPr>
+            <w:pStyle w:val="TOC3"/>
+            <w:tabs>
+              <w:tab w:val="right" w:leader="dot" w:pos="9016"/>
+            </w:tabs>
+            <w:rPr>
+              <w:rFonts w:eastAsiaTheme="minorEastAsia"/>
+              <w:noProof/>
+              <w:lang w:eastAsia="en-GB"/>
+            </w:rPr>
+          </w:pPr>
+          <w:hyperlink w:anchor="_Toc93920960" w:history="1">
+            <w:r>
+              <w:rPr>
+                <w:rStyle w:val="Hyperlink"/>
+                <w:noProof/>
+              </w:rPr>
+              <w:t>Prototype 3.2 testing</w:t>
+            </w:r>
+            <w:r>
+              <w:rPr>
+                <w:noProof/>
+                <w:webHidden/>
+              </w:rPr>
+              <w:tab/>
+            </w:r>
+            <w:r>
+              <w:rPr>
+                <w:noProof/>
+                <w:webHidden/>
+              </w:rPr>
+              <w:fldChar w:fldCharType="begin"/>
+            </w:r>
+            <w:r>
+              <w:rPr>
+                <w:noProof/>
+                <w:webHidden/>
+              </w:rPr>
+              <w:instrText xml:space="preserve"> PAGEREF _Toc93920960 \h </w:instrText>
+            </w:r>
+            <w:r>
+              <w:rPr>
+                <w:noProof/>
+                <w:webHidden/>
+              </w:rPr>
+            </w:r>
+            <w:r>
+              <w:rPr>
+                <w:noProof/>
+                <w:webHidden/>
+              </w:rPr>
+              <w:fldChar w:fldCharType="separate"/>
+            </w:r>
+            <w:r>
+              <w:rPr>
+                <w:noProof/>
+                <w:webHidden/>
+              </w:rPr>
+              <w:t>9</w:t>
+            </w:r>
+            <w:r>
+              <w:rPr>
+                <w:noProof/>
+                <w:webHidden/>
+              </w:rPr>
+              <w:fldChar w:fldCharType="end"/>
+            </w:r>
+          </w:hyperlink>
+        </w:p>
+        <w:p>
+          <w:pPr>
+            <w:pStyle w:val="TOC3"/>
+            <w:tabs>
+              <w:tab w:val="right" w:leader="dot" w:pos="9016"/>
+            </w:tabs>
+            <w:rPr>
+              <w:rFonts w:eastAsiaTheme="minorEastAsia"/>
+              <w:noProof/>
+              <w:lang w:eastAsia="en-GB"/>
+            </w:rPr>
+          </w:pPr>
+          <w:hyperlink w:anchor="_Toc93920961" w:history="1">
+            <w:r>
+              <w:rPr>
+                <w:rStyle w:val="Hyperlink"/>
+                <w:noProof/>
+              </w:rPr>
+              <w:t>Prototype 3.3 testing</w:t>
+            </w:r>
+            <w:r>
+              <w:rPr>
+                <w:noProof/>
+                <w:webHidden/>
+              </w:rPr>
+              <w:tab/>
+            </w:r>
+            <w:r>
+              <w:rPr>
+                <w:noProof/>
+                <w:webHidden/>
+              </w:rPr>
+              <w:fldChar w:fldCharType="begin"/>
+            </w:r>
+            <w:r>
+              <w:rPr>
+                <w:noProof/>
+                <w:webHidden/>
+              </w:rPr>
+              <w:instrText xml:space="preserve"> PAGEREF _Toc93920961 \h </w:instrText>
+            </w:r>
+            <w:r>
+              <w:rPr>
+                <w:noProof/>
+                <w:webHidden/>
+              </w:rPr>
+            </w:r>
+            <w:r>
+              <w:rPr>
+                <w:noProof/>
+                <w:webHidden/>
+              </w:rPr>
+              <w:fldChar w:fldCharType="separate"/>
+            </w:r>
+            <w:r>
+              <w:rPr>
+                <w:noProof/>
+                <w:webHidden/>
+              </w:rPr>
+              <w:t>9</w:t>
+            </w:r>
+            <w:r>
+              <w:rPr>
+                <w:noProof/>
+                <w:webHidden/>
+              </w:rPr>
+              <w:fldChar w:fldCharType="end"/>
+            </w:r>
+          </w:hyperlink>
+        </w:p>
+        <w:p>
+          <w:pPr>
+            <w:pStyle w:val="TOC1"/>
+            <w:tabs>
+              <w:tab w:val="right" w:leader="dot" w:pos="9016"/>
+            </w:tabs>
+            <w:rPr>
+              <w:rFonts w:eastAsiaTheme="minorEastAsia"/>
+              <w:noProof/>
+              <w:lang w:eastAsia="en-GB"/>
+            </w:rPr>
+          </w:pPr>
+          <w:hyperlink w:anchor="_Toc93920962" w:history="1">
+            <w:r>
+              <w:rPr>
+                <w:rStyle w:val="Hyperlink"/>
+                <w:noProof/>
+              </w:rPr>
+              <w:t>Evaluation</w:t>
+            </w:r>
+            <w:r>
+              <w:rPr>
+                <w:noProof/>
+                <w:webHidden/>
+              </w:rPr>
+              <w:tab/>
+            </w:r>
+            <w:r>
+              <w:rPr>
+                <w:noProof/>
+                <w:webHidden/>
+              </w:rPr>
+              <w:fldChar w:fldCharType="begin"/>
+            </w:r>
+            <w:r>
+              <w:rPr>
+                <w:noProof/>
+                <w:webHidden/>
+              </w:rPr>
+              <w:instrText xml:space="preserve"> PAGEREF _Toc93920962 \h </w:instrText>
+            </w:r>
+            <w:r>
+              <w:rPr>
+                <w:noProof/>
+                <w:webHidden/>
+              </w:rPr>
+            </w:r>
+            <w:r>
+              <w:rPr>
+                <w:noProof/>
+                <w:webHidden/>
+              </w:rPr>
+              <w:fldChar w:fldCharType="separate"/>
+            </w:r>
+            <w:r>
+              <w:rPr>
+                <w:noProof/>
+                <w:webHidden/>
+              </w:rPr>
+              <w:t>9</w:t>
             </w:r>
             <w:r>
               <w:rPr>
@@ -844,13 +2386,13 @@
               <w:lang w:eastAsia="en-GB"/>
             </w:rPr>
           </w:pPr>
-          <w:hyperlink w:anchor="_Toc93477660" w:history="1">
+          <w:hyperlink w:anchor="_Toc93920963" w:history="1">
             <w:r>
               <w:rPr>
                 <w:rStyle w:val="Hyperlink"/>
                 <w:noProof/>
               </w:rPr>
-              <w:t>Usability features</w:t>
+              <w:t>Testing for function</w:t>
             </w:r>
             <w:r>
               <w:rPr>
@@ -871,7 +2413,7 @@
                 <w:noProof/>
                 <w:webHidden/>
               </w:rPr>
-              <w:instrText xml:space="preserve"> PAGEREF _Toc93477660 \h </w:instrText>
+              <w:instrText xml:space="preserve"> PAGEREF _Toc93920963 \h </w:instrText>
             </w:r>
             <w:r>
               <w:rPr>
@@ -891,7 +2433,7 @@
                 <w:noProof/>
                 <w:webHidden/>
               </w:rPr>
-              <w:t>5</w:t>
+              <w:t>9</w:t>
             </w:r>
             <w:r>
               <w:rPr>
@@ -914,13 +2456,13 @@
               <w:lang w:eastAsia="en-GB"/>
             </w:rPr>
           </w:pPr>
-          <w:hyperlink w:anchor="_Toc93477661" w:history="1">
+          <w:hyperlink w:anchor="_Toc93920964" w:history="1">
             <w:r>
               <w:rPr>
                 <w:rStyle w:val="Hyperlink"/>
                 <w:noProof/>
               </w:rPr>
-              <w:t>Data structures and validation</w:t>
+              <w:t>Testing for robustness</w:t>
             </w:r>
             <w:r>
               <w:rPr>
@@ -941,7 +2483,7 @@
                 <w:noProof/>
                 <w:webHidden/>
               </w:rPr>
-              <w:instrText xml:space="preserve"> PAGEREF _Toc93477661 \h </w:instrText>
+              <w:instrText xml:space="preserve"> PAGEREF _Toc93920964 \h </w:instrText>
             </w:r>
             <w:r>
               <w:rPr>
@@ -961,7 +2503,7 @@
                 <w:noProof/>
                 <w:webHidden/>
               </w:rPr>
-              <w:t>6</w:t>
+              <w:t>9</w:t>
             </w:r>
             <w:r>
               <w:rPr>
@@ -984,13 +2526,13 @@
               <w:lang w:eastAsia="en-GB"/>
             </w:rPr>
           </w:pPr>
-          <w:hyperlink w:anchor="_Toc93477662" w:history="1">
+          <w:hyperlink w:anchor="_Toc93920965" w:history="1">
             <w:r>
               <w:rPr>
                 <w:rStyle w:val="Hyperlink"/>
                 <w:noProof/>
               </w:rPr>
-              <w:t>Test data</w:t>
+              <w:t>Testing for usability</w:t>
             </w:r>
             <w:r>
               <w:rPr>
@@ -1011,7 +2553,7 @@
                 <w:noProof/>
                 <w:webHidden/>
               </w:rPr>
-              <w:instrText xml:space="preserve"> PAGEREF _Toc93477662 \h </w:instrText>
+              <w:instrText xml:space="preserve"> PAGEREF _Toc93920965 \h </w:instrText>
             </w:r>
             <w:r>
               <w:rPr>
@@ -1031,7 +2573,7 @@
                 <w:noProof/>
                 <w:webHidden/>
               </w:rPr>
-              <w:t>6</w:t>
+              <w:t>9</w:t>
             </w:r>
             <w:r>
               <w:rPr>
@@ -1054,13 +2596,13 @@
               <w:lang w:eastAsia="en-GB"/>
             </w:rPr>
           </w:pPr>
-          <w:hyperlink w:anchor="_Toc93477663" w:history="1">
+          <w:hyperlink w:anchor="_Toc93920966" w:history="1">
             <w:r>
               <w:rPr>
                 <w:rStyle w:val="Hyperlink"/>
                 <w:noProof/>
               </w:rPr>
-              <w:t>Post development testing</w:t>
+              <w:t>Success Criteria</w:t>
             </w:r>
             <w:r>
               <w:rPr>
@@ -1081,7 +2623,7 @@
                 <w:noProof/>
                 <w:webHidden/>
               </w:rPr>
-              <w:instrText xml:space="preserve"> PAGEREF _Toc93477663 \h </w:instrText>
+              <w:instrText xml:space="preserve"> PAGEREF _Toc93920966 \h </w:instrText>
             </w:r>
             <w:r>
               <w:rPr>
@@ -1101,77 +2643,7 @@
                 <w:noProof/>
                 <w:webHidden/>
               </w:rPr>
-              <w:t>6</w:t>
-            </w:r>
-            <w:r>
-              <w:rPr>
-                <w:noProof/>
-                <w:webHidden/>
-              </w:rPr>
-              <w:fldChar w:fldCharType="end"/>
-            </w:r>
-          </w:hyperlink>
-        </w:p>
-        <w:p>
-          <w:pPr>
-            <w:pStyle w:val="TOC1"/>
-            <w:tabs>
-              <w:tab w:val="right" w:leader="dot" w:pos="9016"/>
-            </w:tabs>
-            <w:rPr>
-              <w:rFonts w:eastAsiaTheme="minorEastAsia"/>
-              <w:noProof/>
-              <w:lang w:eastAsia="en-GB"/>
-            </w:rPr>
-          </w:pPr>
-          <w:hyperlink w:anchor="_Toc93477664" w:history="1">
-            <w:r>
-              <w:rPr>
-                <w:rStyle w:val="Hyperlink"/>
-                <w:noProof/>
-              </w:rPr>
-              <w:t>Implementation</w:t>
-            </w:r>
-            <w:r>
-              <w:rPr>
-                <w:noProof/>
-                <w:webHidden/>
-              </w:rPr>
-              <w:tab/>
-            </w:r>
-            <w:r>
-              <w:rPr>
-                <w:noProof/>
-                <w:webHidden/>
-              </w:rPr>
-              <w:fldChar w:fldCharType="begin"/>
-            </w:r>
-            <w:r>
-              <w:rPr>
-                <w:noProof/>
-                <w:webHidden/>
-              </w:rPr>
-              <w:instrText xml:space="preserve"> PAGEREF _Toc93477664 \h </w:instrText>
-            </w:r>
-            <w:r>
-              <w:rPr>
-                <w:noProof/>
-                <w:webHidden/>
-              </w:rPr>
-            </w:r>
-            <w:r>
-              <w:rPr>
-                <w:noProof/>
-                <w:webHidden/>
-              </w:rPr>
-              <w:fldChar w:fldCharType="separate"/>
-            </w:r>
-            <w:r>
-              <w:rPr>
-                <w:noProof/>
-                <w:webHidden/>
-              </w:rPr>
-              <w:t>7</w:t>
+              <w:t>9</w:t>
             </w:r>
             <w:r>
               <w:rPr>
@@ -1194,13 +2666,13 @@
               <w:lang w:eastAsia="en-GB"/>
             </w:rPr>
           </w:pPr>
-          <w:hyperlink w:anchor="_Toc93477665" w:history="1">
+          <w:hyperlink w:anchor="_Toc93920967" w:history="1">
             <w:r>
               <w:rPr>
                 <w:rStyle w:val="Hyperlink"/>
                 <w:noProof/>
               </w:rPr>
-              <w:t>Iteration 1</w:t>
+              <w:t>Further development</w:t>
             </w:r>
             <w:r>
               <w:rPr>
@@ -1221,7 +2693,7 @@
                 <w:noProof/>
                 <w:webHidden/>
               </w:rPr>
-              <w:instrText xml:space="preserve"> PAGEREF _Toc93477665 \h </w:instrText>
+              <w:instrText xml:space="preserve"> PAGEREF _Toc93920967 \h </w:instrText>
             </w:r>
             <w:r>
               <w:rPr>
@@ -1241,1477 +2713,7 @@
                 <w:noProof/>
                 <w:webHidden/>
               </w:rPr>
-              <w:t>7</w:t>
-            </w:r>
-            <w:r>
-              <w:rPr>
-                <w:noProof/>
-                <w:webHidden/>
-              </w:rPr>
-              <w:fldChar w:fldCharType="end"/>
-            </w:r>
-          </w:hyperlink>
-        </w:p>
-        <w:p>
-          <w:pPr>
-            <w:pStyle w:val="TOC3"/>
-            <w:tabs>
-              <w:tab w:val="right" w:leader="dot" w:pos="9016"/>
-            </w:tabs>
-            <w:rPr>
-              <w:rFonts w:eastAsiaTheme="minorEastAsia"/>
-              <w:noProof/>
-              <w:lang w:eastAsia="en-GB"/>
-            </w:rPr>
-          </w:pPr>
-          <w:hyperlink w:anchor="_Toc93477666" w:history="1">
-            <w:r>
-              <w:rPr>
-                <w:rStyle w:val="Hyperlink"/>
-                <w:noProof/>
-              </w:rPr>
-              <w:t>Prototype 1.1</w:t>
-            </w:r>
-            <w:r>
-              <w:rPr>
-                <w:noProof/>
-                <w:webHidden/>
-              </w:rPr>
-              <w:tab/>
-            </w:r>
-            <w:r>
-              <w:rPr>
-                <w:noProof/>
-                <w:webHidden/>
-              </w:rPr>
-              <w:fldChar w:fldCharType="begin"/>
-            </w:r>
-            <w:r>
-              <w:rPr>
-                <w:noProof/>
-                <w:webHidden/>
-              </w:rPr>
-              <w:instrText xml:space="preserve"> PAGEREF _Toc93477666 \h </w:instrText>
-            </w:r>
-            <w:r>
-              <w:rPr>
-                <w:noProof/>
-                <w:webHidden/>
-              </w:rPr>
-            </w:r>
-            <w:r>
-              <w:rPr>
-                <w:noProof/>
-                <w:webHidden/>
-              </w:rPr>
-              <w:fldChar w:fldCharType="separate"/>
-            </w:r>
-            <w:r>
-              <w:rPr>
-                <w:noProof/>
-                <w:webHidden/>
-              </w:rPr>
-              <w:t>7</w:t>
-            </w:r>
-            <w:r>
-              <w:rPr>
-                <w:noProof/>
-                <w:webHidden/>
-              </w:rPr>
-              <w:fldChar w:fldCharType="end"/>
-            </w:r>
-          </w:hyperlink>
-        </w:p>
-        <w:p>
-          <w:pPr>
-            <w:pStyle w:val="TOC3"/>
-            <w:tabs>
-              <w:tab w:val="right" w:leader="dot" w:pos="9016"/>
-            </w:tabs>
-            <w:rPr>
-              <w:rFonts w:eastAsiaTheme="minorEastAsia"/>
-              <w:noProof/>
-              <w:lang w:eastAsia="en-GB"/>
-            </w:rPr>
-          </w:pPr>
-          <w:hyperlink w:anchor="_Toc93477667" w:history="1">
-            <w:r>
-              <w:rPr>
-                <w:rStyle w:val="Hyperlink"/>
-                <w:noProof/>
-              </w:rPr>
-              <w:t>Prototype 1.1 testing</w:t>
-            </w:r>
-            <w:r>
-              <w:rPr>
-                <w:noProof/>
-                <w:webHidden/>
-              </w:rPr>
-              <w:tab/>
-            </w:r>
-            <w:r>
-              <w:rPr>
-                <w:noProof/>
-                <w:webHidden/>
-              </w:rPr>
-              <w:fldChar w:fldCharType="begin"/>
-            </w:r>
-            <w:r>
-              <w:rPr>
-                <w:noProof/>
-                <w:webHidden/>
-              </w:rPr>
-              <w:instrText xml:space="preserve"> PAGEREF _Toc93477667 \h </w:instrText>
-            </w:r>
-            <w:r>
-              <w:rPr>
-                <w:noProof/>
-                <w:webHidden/>
-              </w:rPr>
-            </w:r>
-            <w:r>
-              <w:rPr>
-                <w:noProof/>
-                <w:webHidden/>
-              </w:rPr>
-              <w:fldChar w:fldCharType="separate"/>
-            </w:r>
-            <w:r>
-              <w:rPr>
-                <w:noProof/>
-                <w:webHidden/>
-              </w:rPr>
-              <w:t>7</w:t>
-            </w:r>
-            <w:r>
-              <w:rPr>
-                <w:noProof/>
-                <w:webHidden/>
-              </w:rPr>
-              <w:fldChar w:fldCharType="end"/>
-            </w:r>
-          </w:hyperlink>
-        </w:p>
-        <w:p>
-          <w:pPr>
-            <w:pStyle w:val="TOC3"/>
-            <w:tabs>
-              <w:tab w:val="right" w:leader="dot" w:pos="9016"/>
-            </w:tabs>
-            <w:rPr>
-              <w:rFonts w:eastAsiaTheme="minorEastAsia"/>
-              <w:noProof/>
-              <w:lang w:eastAsia="en-GB"/>
-            </w:rPr>
-          </w:pPr>
-          <w:hyperlink w:anchor="_Toc93477668" w:history="1">
-            <w:r>
-              <w:rPr>
-                <w:rStyle w:val="Hyperlink"/>
-                <w:noProof/>
-              </w:rPr>
-              <w:t>Prototype 1.2</w:t>
-            </w:r>
-            <w:r>
-              <w:rPr>
-                <w:noProof/>
-                <w:webHidden/>
-              </w:rPr>
-              <w:tab/>
-            </w:r>
-            <w:r>
-              <w:rPr>
-                <w:noProof/>
-                <w:webHidden/>
-              </w:rPr>
-              <w:fldChar w:fldCharType="begin"/>
-            </w:r>
-            <w:r>
-              <w:rPr>
-                <w:noProof/>
-                <w:webHidden/>
-              </w:rPr>
-              <w:instrText xml:space="preserve"> PAGEREF _Toc93477668 \h </w:instrText>
-            </w:r>
-            <w:r>
-              <w:rPr>
-                <w:noProof/>
-                <w:webHidden/>
-              </w:rPr>
-            </w:r>
-            <w:r>
-              <w:rPr>
-                <w:noProof/>
-                <w:webHidden/>
-              </w:rPr>
-              <w:fldChar w:fldCharType="separate"/>
-            </w:r>
-            <w:r>
-              <w:rPr>
-                <w:noProof/>
-                <w:webHidden/>
-              </w:rPr>
-              <w:t>7</w:t>
-            </w:r>
-            <w:r>
-              <w:rPr>
-                <w:noProof/>
-                <w:webHidden/>
-              </w:rPr>
-              <w:fldChar w:fldCharType="end"/>
-            </w:r>
-          </w:hyperlink>
-        </w:p>
-        <w:p>
-          <w:pPr>
-            <w:pStyle w:val="TOC3"/>
-            <w:tabs>
-              <w:tab w:val="right" w:leader="dot" w:pos="9016"/>
-            </w:tabs>
-            <w:rPr>
-              <w:rFonts w:eastAsiaTheme="minorEastAsia"/>
-              <w:noProof/>
-              <w:lang w:eastAsia="en-GB"/>
-            </w:rPr>
-          </w:pPr>
-          <w:hyperlink w:anchor="_Toc93477669" w:history="1">
-            <w:r>
-              <w:rPr>
-                <w:rStyle w:val="Hyperlink"/>
-                <w:noProof/>
-              </w:rPr>
-              <w:t>Prototype 1.2 testing</w:t>
-            </w:r>
-            <w:r>
-              <w:rPr>
-                <w:noProof/>
-                <w:webHidden/>
-              </w:rPr>
-              <w:tab/>
-            </w:r>
-            <w:r>
-              <w:rPr>
-                <w:noProof/>
-                <w:webHidden/>
-              </w:rPr>
-              <w:fldChar w:fldCharType="begin"/>
-            </w:r>
-            <w:r>
-              <w:rPr>
-                <w:noProof/>
-                <w:webHidden/>
-              </w:rPr>
-              <w:instrText xml:space="preserve"> PAGEREF _Toc93477669 \h </w:instrText>
-            </w:r>
-            <w:r>
-              <w:rPr>
-                <w:noProof/>
-                <w:webHidden/>
-              </w:rPr>
-            </w:r>
-            <w:r>
-              <w:rPr>
-                <w:noProof/>
-                <w:webHidden/>
-              </w:rPr>
-              <w:fldChar w:fldCharType="separate"/>
-            </w:r>
-            <w:r>
-              <w:rPr>
-                <w:noProof/>
-                <w:webHidden/>
-              </w:rPr>
-              <w:t>7</w:t>
-            </w:r>
-            <w:r>
-              <w:rPr>
-                <w:noProof/>
-                <w:webHidden/>
-              </w:rPr>
-              <w:fldChar w:fldCharType="end"/>
-            </w:r>
-          </w:hyperlink>
-        </w:p>
-        <w:p>
-          <w:pPr>
-            <w:pStyle w:val="TOC2"/>
-            <w:tabs>
-              <w:tab w:val="right" w:leader="dot" w:pos="9016"/>
-            </w:tabs>
-            <w:rPr>
-              <w:rFonts w:eastAsiaTheme="minorEastAsia"/>
-              <w:noProof/>
-              <w:lang w:eastAsia="en-GB"/>
-            </w:rPr>
-          </w:pPr>
-          <w:hyperlink w:anchor="_Toc93477670" w:history="1">
-            <w:r>
-              <w:rPr>
-                <w:rStyle w:val="Hyperlink"/>
-                <w:noProof/>
-              </w:rPr>
-              <w:t>Iteration 2</w:t>
-            </w:r>
-            <w:r>
-              <w:rPr>
-                <w:noProof/>
-                <w:webHidden/>
-              </w:rPr>
-              <w:tab/>
-            </w:r>
-            <w:r>
-              <w:rPr>
-                <w:noProof/>
-                <w:webHidden/>
-              </w:rPr>
-              <w:fldChar w:fldCharType="begin"/>
-            </w:r>
-            <w:r>
-              <w:rPr>
-                <w:noProof/>
-                <w:webHidden/>
-              </w:rPr>
-              <w:instrText xml:space="preserve"> PAGEREF _Toc93477670 \h </w:instrText>
-            </w:r>
-            <w:r>
-              <w:rPr>
-                <w:noProof/>
-                <w:webHidden/>
-              </w:rPr>
-            </w:r>
-            <w:r>
-              <w:rPr>
-                <w:noProof/>
-                <w:webHidden/>
-              </w:rPr>
-              <w:fldChar w:fldCharType="separate"/>
-            </w:r>
-            <w:r>
-              <w:rPr>
-                <w:noProof/>
-                <w:webHidden/>
-              </w:rPr>
-              <w:t>7</w:t>
-            </w:r>
-            <w:r>
-              <w:rPr>
-                <w:noProof/>
-                <w:webHidden/>
-              </w:rPr>
-              <w:fldChar w:fldCharType="end"/>
-            </w:r>
-          </w:hyperlink>
-        </w:p>
-        <w:p>
-          <w:pPr>
-            <w:pStyle w:val="TOC3"/>
-            <w:tabs>
-              <w:tab w:val="right" w:leader="dot" w:pos="9016"/>
-            </w:tabs>
-            <w:rPr>
-              <w:rFonts w:eastAsiaTheme="minorEastAsia"/>
-              <w:noProof/>
-              <w:lang w:eastAsia="en-GB"/>
-            </w:rPr>
-          </w:pPr>
-          <w:hyperlink w:anchor="_Toc93477671" w:history="1">
-            <w:r>
-              <w:rPr>
-                <w:rStyle w:val="Hyperlink"/>
-                <w:noProof/>
-              </w:rPr>
-              <w:t>Prototype 2.1</w:t>
-            </w:r>
-            <w:r>
-              <w:rPr>
-                <w:noProof/>
-                <w:webHidden/>
-              </w:rPr>
-              <w:tab/>
-            </w:r>
-            <w:r>
-              <w:rPr>
-                <w:noProof/>
-                <w:webHidden/>
-              </w:rPr>
-              <w:fldChar w:fldCharType="begin"/>
-            </w:r>
-            <w:r>
-              <w:rPr>
-                <w:noProof/>
-                <w:webHidden/>
-              </w:rPr>
-              <w:instrText xml:space="preserve"> PAGEREF _Toc93477671 \h </w:instrText>
-            </w:r>
-            <w:r>
-              <w:rPr>
-                <w:noProof/>
-                <w:webHidden/>
-              </w:rPr>
-            </w:r>
-            <w:r>
-              <w:rPr>
-                <w:noProof/>
-                <w:webHidden/>
-              </w:rPr>
-              <w:fldChar w:fldCharType="separate"/>
-            </w:r>
-            <w:r>
-              <w:rPr>
-                <w:noProof/>
-                <w:webHidden/>
-              </w:rPr>
-              <w:t>7</w:t>
-            </w:r>
-            <w:r>
-              <w:rPr>
-                <w:noProof/>
-                <w:webHidden/>
-              </w:rPr>
-              <w:fldChar w:fldCharType="end"/>
-            </w:r>
-          </w:hyperlink>
-        </w:p>
-        <w:p>
-          <w:pPr>
-            <w:pStyle w:val="TOC3"/>
-            <w:tabs>
-              <w:tab w:val="right" w:leader="dot" w:pos="9016"/>
-            </w:tabs>
-            <w:rPr>
-              <w:rFonts w:eastAsiaTheme="minorEastAsia"/>
-              <w:noProof/>
-              <w:lang w:eastAsia="en-GB"/>
-            </w:rPr>
-          </w:pPr>
-          <w:hyperlink w:anchor="_Toc93477672" w:history="1">
-            <w:r>
-              <w:rPr>
-                <w:rStyle w:val="Hyperlink"/>
-                <w:noProof/>
-              </w:rPr>
-              <w:t>Prototype 2.1 testing</w:t>
-            </w:r>
-            <w:r>
-              <w:rPr>
-                <w:noProof/>
-                <w:webHidden/>
-              </w:rPr>
-              <w:tab/>
-            </w:r>
-            <w:r>
-              <w:rPr>
-                <w:noProof/>
-                <w:webHidden/>
-              </w:rPr>
-              <w:fldChar w:fldCharType="begin"/>
-            </w:r>
-            <w:r>
-              <w:rPr>
-                <w:noProof/>
-                <w:webHidden/>
-              </w:rPr>
-              <w:instrText xml:space="preserve"> PAGEREF _Toc93477672 \h </w:instrText>
-            </w:r>
-            <w:r>
-              <w:rPr>
-                <w:noProof/>
-                <w:webHidden/>
-              </w:rPr>
-            </w:r>
-            <w:r>
-              <w:rPr>
-                <w:noProof/>
-                <w:webHidden/>
-              </w:rPr>
-              <w:fldChar w:fldCharType="separate"/>
-            </w:r>
-            <w:r>
-              <w:rPr>
-                <w:noProof/>
-                <w:webHidden/>
-              </w:rPr>
-              <w:t>7</w:t>
-            </w:r>
-            <w:r>
-              <w:rPr>
-                <w:noProof/>
-                <w:webHidden/>
-              </w:rPr>
-              <w:fldChar w:fldCharType="end"/>
-            </w:r>
-          </w:hyperlink>
-        </w:p>
-        <w:p>
-          <w:pPr>
-            <w:pStyle w:val="TOC3"/>
-            <w:tabs>
-              <w:tab w:val="right" w:leader="dot" w:pos="9016"/>
-            </w:tabs>
-            <w:rPr>
-              <w:rFonts w:eastAsiaTheme="minorEastAsia"/>
-              <w:noProof/>
-              <w:lang w:eastAsia="en-GB"/>
-            </w:rPr>
-          </w:pPr>
-          <w:hyperlink w:anchor="_Toc93477673" w:history="1">
-            <w:r>
-              <w:rPr>
-                <w:rStyle w:val="Hyperlink"/>
-                <w:noProof/>
-              </w:rPr>
-              <w:t>Prototype 2.2</w:t>
-            </w:r>
-            <w:r>
-              <w:rPr>
-                <w:noProof/>
-                <w:webHidden/>
-              </w:rPr>
-              <w:tab/>
-            </w:r>
-            <w:r>
-              <w:rPr>
-                <w:noProof/>
-                <w:webHidden/>
-              </w:rPr>
-              <w:fldChar w:fldCharType="begin"/>
-            </w:r>
-            <w:r>
-              <w:rPr>
-                <w:noProof/>
-                <w:webHidden/>
-              </w:rPr>
-              <w:instrText xml:space="preserve"> PAGEREF _Toc93477673 \h </w:instrText>
-            </w:r>
-            <w:r>
-              <w:rPr>
-                <w:noProof/>
-                <w:webHidden/>
-              </w:rPr>
-            </w:r>
-            <w:r>
-              <w:rPr>
-                <w:noProof/>
-                <w:webHidden/>
-              </w:rPr>
-              <w:fldChar w:fldCharType="separate"/>
-            </w:r>
-            <w:r>
-              <w:rPr>
-                <w:noProof/>
-                <w:webHidden/>
-              </w:rPr>
-              <w:t>7</w:t>
-            </w:r>
-            <w:r>
-              <w:rPr>
-                <w:noProof/>
-                <w:webHidden/>
-              </w:rPr>
-              <w:fldChar w:fldCharType="end"/>
-            </w:r>
-          </w:hyperlink>
-        </w:p>
-        <w:p>
-          <w:pPr>
-            <w:pStyle w:val="TOC3"/>
-            <w:tabs>
-              <w:tab w:val="right" w:leader="dot" w:pos="9016"/>
-            </w:tabs>
-            <w:rPr>
-              <w:rFonts w:eastAsiaTheme="minorEastAsia"/>
-              <w:noProof/>
-              <w:lang w:eastAsia="en-GB"/>
-            </w:rPr>
-          </w:pPr>
-          <w:hyperlink w:anchor="_Toc93477674" w:history="1">
-            <w:r>
-              <w:rPr>
-                <w:rStyle w:val="Hyperlink"/>
-                <w:noProof/>
-              </w:rPr>
-              <w:t>Prototype 2.2 testing</w:t>
-            </w:r>
-            <w:r>
-              <w:rPr>
-                <w:noProof/>
-                <w:webHidden/>
-              </w:rPr>
-              <w:tab/>
-            </w:r>
-            <w:r>
-              <w:rPr>
-                <w:noProof/>
-                <w:webHidden/>
-              </w:rPr>
-              <w:fldChar w:fldCharType="begin"/>
-            </w:r>
-            <w:r>
-              <w:rPr>
-                <w:noProof/>
-                <w:webHidden/>
-              </w:rPr>
-              <w:instrText xml:space="preserve"> PAGEREF _Toc93477674 \h </w:instrText>
-            </w:r>
-            <w:r>
-              <w:rPr>
-                <w:noProof/>
-                <w:webHidden/>
-              </w:rPr>
-            </w:r>
-            <w:r>
-              <w:rPr>
-                <w:noProof/>
-                <w:webHidden/>
-              </w:rPr>
-              <w:fldChar w:fldCharType="separate"/>
-            </w:r>
-            <w:r>
-              <w:rPr>
-                <w:noProof/>
-                <w:webHidden/>
-              </w:rPr>
-              <w:t>7</w:t>
-            </w:r>
-            <w:r>
-              <w:rPr>
-                <w:noProof/>
-                <w:webHidden/>
-              </w:rPr>
-              <w:fldChar w:fldCharType="end"/>
-            </w:r>
-          </w:hyperlink>
-        </w:p>
-        <w:p>
-          <w:pPr>
-            <w:pStyle w:val="TOC2"/>
-            <w:tabs>
-              <w:tab w:val="right" w:leader="dot" w:pos="9016"/>
-            </w:tabs>
-            <w:rPr>
-              <w:rFonts w:eastAsiaTheme="minorEastAsia"/>
-              <w:noProof/>
-              <w:lang w:eastAsia="en-GB"/>
-            </w:rPr>
-          </w:pPr>
-          <w:hyperlink w:anchor="_Toc93477675" w:history="1">
-            <w:r>
-              <w:rPr>
-                <w:rStyle w:val="Hyperlink"/>
-                <w:noProof/>
-              </w:rPr>
-              <w:t>Iteration 3</w:t>
-            </w:r>
-            <w:r>
-              <w:rPr>
-                <w:noProof/>
-                <w:webHidden/>
-              </w:rPr>
-              <w:tab/>
-            </w:r>
-            <w:r>
-              <w:rPr>
-                <w:noProof/>
-                <w:webHidden/>
-              </w:rPr>
-              <w:fldChar w:fldCharType="begin"/>
-            </w:r>
-            <w:r>
-              <w:rPr>
-                <w:noProof/>
-                <w:webHidden/>
-              </w:rPr>
-              <w:instrText xml:space="preserve"> PAGEREF _Toc93477675 \h </w:instrText>
-            </w:r>
-            <w:r>
-              <w:rPr>
-                <w:noProof/>
-                <w:webHidden/>
-              </w:rPr>
-            </w:r>
-            <w:r>
-              <w:rPr>
-                <w:noProof/>
-                <w:webHidden/>
-              </w:rPr>
-              <w:fldChar w:fldCharType="separate"/>
-            </w:r>
-            <w:r>
-              <w:rPr>
-                <w:noProof/>
-                <w:webHidden/>
-              </w:rPr>
-              <w:t>7</w:t>
-            </w:r>
-            <w:r>
-              <w:rPr>
-                <w:noProof/>
-                <w:webHidden/>
-              </w:rPr>
-              <w:fldChar w:fldCharType="end"/>
-            </w:r>
-          </w:hyperlink>
-        </w:p>
-        <w:p>
-          <w:pPr>
-            <w:pStyle w:val="TOC3"/>
-            <w:tabs>
-              <w:tab w:val="right" w:leader="dot" w:pos="9016"/>
-            </w:tabs>
-            <w:rPr>
-              <w:rFonts w:eastAsiaTheme="minorEastAsia"/>
-              <w:noProof/>
-              <w:lang w:eastAsia="en-GB"/>
-            </w:rPr>
-          </w:pPr>
-          <w:hyperlink w:anchor="_Toc93477676" w:history="1">
-            <w:r>
-              <w:rPr>
-                <w:rStyle w:val="Hyperlink"/>
-                <w:noProof/>
-              </w:rPr>
-              <w:t>Prototype 3.1</w:t>
-            </w:r>
-            <w:r>
-              <w:rPr>
-                <w:noProof/>
-                <w:webHidden/>
-              </w:rPr>
-              <w:tab/>
-            </w:r>
-            <w:r>
-              <w:rPr>
-                <w:noProof/>
-                <w:webHidden/>
-              </w:rPr>
-              <w:fldChar w:fldCharType="begin"/>
-            </w:r>
-            <w:r>
-              <w:rPr>
-                <w:noProof/>
-                <w:webHidden/>
-              </w:rPr>
-              <w:instrText xml:space="preserve"> PAGEREF _Toc93477676 \h </w:instrText>
-            </w:r>
-            <w:r>
-              <w:rPr>
-                <w:noProof/>
-                <w:webHidden/>
-              </w:rPr>
-            </w:r>
-            <w:r>
-              <w:rPr>
-                <w:noProof/>
-                <w:webHidden/>
-              </w:rPr>
-              <w:fldChar w:fldCharType="separate"/>
-            </w:r>
-            <w:r>
-              <w:rPr>
-                <w:noProof/>
-                <w:webHidden/>
-              </w:rPr>
-              <w:t>7</w:t>
-            </w:r>
-            <w:r>
-              <w:rPr>
-                <w:noProof/>
-                <w:webHidden/>
-              </w:rPr>
-              <w:fldChar w:fldCharType="end"/>
-            </w:r>
-          </w:hyperlink>
-        </w:p>
-        <w:p>
-          <w:pPr>
-            <w:pStyle w:val="TOC3"/>
-            <w:tabs>
-              <w:tab w:val="right" w:leader="dot" w:pos="9016"/>
-            </w:tabs>
-            <w:rPr>
-              <w:rFonts w:eastAsiaTheme="minorEastAsia"/>
-              <w:noProof/>
-              <w:lang w:eastAsia="en-GB"/>
-            </w:rPr>
-          </w:pPr>
-          <w:hyperlink w:anchor="_Toc93477677" w:history="1">
-            <w:r>
-              <w:rPr>
-                <w:rStyle w:val="Hyperlink"/>
-                <w:noProof/>
-              </w:rPr>
-              <w:t>Prototype 3.1 testing</w:t>
-            </w:r>
-            <w:r>
-              <w:rPr>
-                <w:noProof/>
-                <w:webHidden/>
-              </w:rPr>
-              <w:tab/>
-            </w:r>
-            <w:r>
-              <w:rPr>
-                <w:noProof/>
-                <w:webHidden/>
-              </w:rPr>
-              <w:fldChar w:fldCharType="begin"/>
-            </w:r>
-            <w:r>
-              <w:rPr>
-                <w:noProof/>
-                <w:webHidden/>
-              </w:rPr>
-              <w:instrText xml:space="preserve"> PAGEREF _Toc93477677 \h </w:instrText>
-            </w:r>
-            <w:r>
-              <w:rPr>
-                <w:noProof/>
-                <w:webHidden/>
-              </w:rPr>
-            </w:r>
-            <w:r>
-              <w:rPr>
-                <w:noProof/>
-                <w:webHidden/>
-              </w:rPr>
-              <w:fldChar w:fldCharType="separate"/>
-            </w:r>
-            <w:r>
-              <w:rPr>
-                <w:noProof/>
-                <w:webHidden/>
-              </w:rPr>
-              <w:t>7</w:t>
-            </w:r>
-            <w:r>
-              <w:rPr>
-                <w:noProof/>
-                <w:webHidden/>
-              </w:rPr>
-              <w:fldChar w:fldCharType="end"/>
-            </w:r>
-          </w:hyperlink>
-        </w:p>
-        <w:p>
-          <w:pPr>
-            <w:pStyle w:val="TOC3"/>
-            <w:tabs>
-              <w:tab w:val="right" w:leader="dot" w:pos="9016"/>
-            </w:tabs>
-            <w:rPr>
-              <w:rFonts w:eastAsiaTheme="minorEastAsia"/>
-              <w:noProof/>
-              <w:lang w:eastAsia="en-GB"/>
-            </w:rPr>
-          </w:pPr>
-          <w:hyperlink w:anchor="_Toc93477678" w:history="1">
-            <w:r>
-              <w:rPr>
-                <w:rStyle w:val="Hyperlink"/>
-                <w:noProof/>
-              </w:rPr>
-              <w:t>Prototype 3.2</w:t>
-            </w:r>
-            <w:r>
-              <w:rPr>
-                <w:noProof/>
-                <w:webHidden/>
-              </w:rPr>
-              <w:tab/>
-            </w:r>
-            <w:r>
-              <w:rPr>
-                <w:noProof/>
-                <w:webHidden/>
-              </w:rPr>
-              <w:fldChar w:fldCharType="begin"/>
-            </w:r>
-            <w:r>
-              <w:rPr>
-                <w:noProof/>
-                <w:webHidden/>
-              </w:rPr>
-              <w:instrText xml:space="preserve"> PAGEREF _Toc93477678 \h </w:instrText>
-            </w:r>
-            <w:r>
-              <w:rPr>
-                <w:noProof/>
-                <w:webHidden/>
-              </w:rPr>
-            </w:r>
-            <w:r>
-              <w:rPr>
-                <w:noProof/>
-                <w:webHidden/>
-              </w:rPr>
-              <w:fldChar w:fldCharType="separate"/>
-            </w:r>
-            <w:r>
-              <w:rPr>
-                <w:noProof/>
-                <w:webHidden/>
-              </w:rPr>
-              <w:t>7</w:t>
-            </w:r>
-            <w:r>
-              <w:rPr>
-                <w:noProof/>
-                <w:webHidden/>
-              </w:rPr>
-              <w:fldChar w:fldCharType="end"/>
-            </w:r>
-          </w:hyperlink>
-        </w:p>
-        <w:p>
-          <w:pPr>
-            <w:pStyle w:val="TOC3"/>
-            <w:tabs>
-              <w:tab w:val="right" w:leader="dot" w:pos="9016"/>
-            </w:tabs>
-            <w:rPr>
-              <w:rFonts w:eastAsiaTheme="minorEastAsia"/>
-              <w:noProof/>
-              <w:lang w:eastAsia="en-GB"/>
-            </w:rPr>
-          </w:pPr>
-          <w:hyperlink w:anchor="_Toc93477679" w:history="1">
-            <w:r>
-              <w:rPr>
-                <w:rStyle w:val="Hyperlink"/>
-                <w:noProof/>
-              </w:rPr>
-              <w:t>Prototype 3.2 testing</w:t>
-            </w:r>
-            <w:r>
-              <w:rPr>
-                <w:noProof/>
-                <w:webHidden/>
-              </w:rPr>
-              <w:tab/>
-            </w:r>
-            <w:r>
-              <w:rPr>
-                <w:noProof/>
-                <w:webHidden/>
-              </w:rPr>
-              <w:fldChar w:fldCharType="begin"/>
-            </w:r>
-            <w:r>
-              <w:rPr>
-                <w:noProof/>
-                <w:webHidden/>
-              </w:rPr>
-              <w:instrText xml:space="preserve"> PAGEREF _Toc93477679 \h </w:instrText>
-            </w:r>
-            <w:r>
-              <w:rPr>
-                <w:noProof/>
-                <w:webHidden/>
-              </w:rPr>
-            </w:r>
-            <w:r>
-              <w:rPr>
-                <w:noProof/>
-                <w:webHidden/>
-              </w:rPr>
-              <w:fldChar w:fldCharType="separate"/>
-            </w:r>
-            <w:r>
-              <w:rPr>
-                <w:noProof/>
-                <w:webHidden/>
-              </w:rPr>
-              <w:t>7</w:t>
-            </w:r>
-            <w:r>
-              <w:rPr>
-                <w:noProof/>
-                <w:webHidden/>
-              </w:rPr>
-              <w:fldChar w:fldCharType="end"/>
-            </w:r>
-          </w:hyperlink>
-        </w:p>
-        <w:p>
-          <w:pPr>
-            <w:pStyle w:val="TOC3"/>
-            <w:tabs>
-              <w:tab w:val="right" w:leader="dot" w:pos="9016"/>
-            </w:tabs>
-            <w:rPr>
-              <w:rFonts w:eastAsiaTheme="minorEastAsia"/>
-              <w:noProof/>
-              <w:lang w:eastAsia="en-GB"/>
-            </w:rPr>
-          </w:pPr>
-          <w:hyperlink w:anchor="_Toc93477680" w:history="1">
-            <w:r>
-              <w:rPr>
-                <w:rStyle w:val="Hyperlink"/>
-                <w:noProof/>
-              </w:rPr>
-              <w:t>Prototype 3.3 testing</w:t>
-            </w:r>
-            <w:r>
-              <w:rPr>
-                <w:noProof/>
-                <w:webHidden/>
-              </w:rPr>
-              <w:tab/>
-            </w:r>
-            <w:r>
-              <w:rPr>
-                <w:noProof/>
-                <w:webHidden/>
-              </w:rPr>
-              <w:fldChar w:fldCharType="begin"/>
-            </w:r>
-            <w:r>
-              <w:rPr>
-                <w:noProof/>
-                <w:webHidden/>
-              </w:rPr>
-              <w:instrText xml:space="preserve"> PAGEREF _Toc93477680 \h </w:instrText>
-            </w:r>
-            <w:r>
-              <w:rPr>
-                <w:noProof/>
-                <w:webHidden/>
-              </w:rPr>
-            </w:r>
-            <w:r>
-              <w:rPr>
-                <w:noProof/>
-                <w:webHidden/>
-              </w:rPr>
-              <w:fldChar w:fldCharType="separate"/>
-            </w:r>
-            <w:r>
-              <w:rPr>
-                <w:noProof/>
-                <w:webHidden/>
-              </w:rPr>
-              <w:t>7</w:t>
-            </w:r>
-            <w:r>
-              <w:rPr>
-                <w:noProof/>
-                <w:webHidden/>
-              </w:rPr>
-              <w:fldChar w:fldCharType="end"/>
-            </w:r>
-          </w:hyperlink>
-        </w:p>
-        <w:p>
-          <w:pPr>
-            <w:pStyle w:val="TOC1"/>
-            <w:tabs>
-              <w:tab w:val="right" w:leader="dot" w:pos="9016"/>
-            </w:tabs>
-            <w:rPr>
-              <w:rFonts w:eastAsiaTheme="minorEastAsia"/>
-              <w:noProof/>
-              <w:lang w:eastAsia="en-GB"/>
-            </w:rPr>
-          </w:pPr>
-          <w:hyperlink w:anchor="_Toc93477681" w:history="1">
-            <w:r>
-              <w:rPr>
-                <w:rStyle w:val="Hyperlink"/>
-                <w:noProof/>
-              </w:rPr>
-              <w:t>Evaluation</w:t>
-            </w:r>
-            <w:r>
-              <w:rPr>
-                <w:noProof/>
-                <w:webHidden/>
-              </w:rPr>
-              <w:tab/>
-            </w:r>
-            <w:r>
-              <w:rPr>
-                <w:noProof/>
-                <w:webHidden/>
-              </w:rPr>
-              <w:fldChar w:fldCharType="begin"/>
-            </w:r>
-            <w:r>
-              <w:rPr>
-                <w:noProof/>
-                <w:webHidden/>
-              </w:rPr>
-              <w:instrText xml:space="preserve"> PAGEREF _Toc93477681 \h </w:instrText>
-            </w:r>
-            <w:r>
-              <w:rPr>
-                <w:noProof/>
-                <w:webHidden/>
-              </w:rPr>
-            </w:r>
-            <w:r>
-              <w:rPr>
-                <w:noProof/>
-                <w:webHidden/>
-              </w:rPr>
-              <w:fldChar w:fldCharType="separate"/>
-            </w:r>
-            <w:r>
-              <w:rPr>
-                <w:noProof/>
-                <w:webHidden/>
-              </w:rPr>
-              <w:t>8</w:t>
-            </w:r>
-            <w:r>
-              <w:rPr>
-                <w:noProof/>
-                <w:webHidden/>
-              </w:rPr>
-              <w:fldChar w:fldCharType="end"/>
-            </w:r>
-          </w:hyperlink>
-        </w:p>
-        <w:p>
-          <w:pPr>
-            <w:pStyle w:val="TOC2"/>
-            <w:tabs>
-              <w:tab w:val="right" w:leader="dot" w:pos="9016"/>
-            </w:tabs>
-            <w:rPr>
-              <w:rFonts w:eastAsiaTheme="minorEastAsia"/>
-              <w:noProof/>
-              <w:lang w:eastAsia="en-GB"/>
-            </w:rPr>
-          </w:pPr>
-          <w:hyperlink w:anchor="_Toc93477682" w:history="1">
-            <w:r>
-              <w:rPr>
-                <w:rStyle w:val="Hyperlink"/>
-                <w:noProof/>
-              </w:rPr>
-              <w:t>Testing for function</w:t>
-            </w:r>
-            <w:r>
-              <w:rPr>
-                <w:noProof/>
-                <w:webHidden/>
-              </w:rPr>
-              <w:tab/>
-            </w:r>
-            <w:r>
-              <w:rPr>
-                <w:noProof/>
-                <w:webHidden/>
-              </w:rPr>
-              <w:fldChar w:fldCharType="begin"/>
-            </w:r>
-            <w:r>
-              <w:rPr>
-                <w:noProof/>
-                <w:webHidden/>
-              </w:rPr>
-              <w:instrText xml:space="preserve"> PAGEREF _Toc93477682 \h </w:instrText>
-            </w:r>
-            <w:r>
-              <w:rPr>
-                <w:noProof/>
-                <w:webHidden/>
-              </w:rPr>
-            </w:r>
-            <w:r>
-              <w:rPr>
-                <w:noProof/>
-                <w:webHidden/>
-              </w:rPr>
-              <w:fldChar w:fldCharType="separate"/>
-            </w:r>
-            <w:r>
-              <w:rPr>
-                <w:noProof/>
-                <w:webHidden/>
-              </w:rPr>
-              <w:t>8</w:t>
-            </w:r>
-            <w:r>
-              <w:rPr>
-                <w:noProof/>
-                <w:webHidden/>
-              </w:rPr>
-              <w:fldChar w:fldCharType="end"/>
-            </w:r>
-          </w:hyperlink>
-        </w:p>
-        <w:p>
-          <w:pPr>
-            <w:pStyle w:val="TOC2"/>
-            <w:tabs>
-              <w:tab w:val="right" w:leader="dot" w:pos="9016"/>
-            </w:tabs>
-            <w:rPr>
-              <w:rFonts w:eastAsiaTheme="minorEastAsia"/>
-              <w:noProof/>
-              <w:lang w:eastAsia="en-GB"/>
-            </w:rPr>
-          </w:pPr>
-          <w:hyperlink w:anchor="_Toc93477683" w:history="1">
-            <w:r>
-              <w:rPr>
-                <w:rStyle w:val="Hyperlink"/>
-                <w:noProof/>
-              </w:rPr>
-              <w:t>Testing for robustness</w:t>
-            </w:r>
-            <w:r>
-              <w:rPr>
-                <w:noProof/>
-                <w:webHidden/>
-              </w:rPr>
-              <w:tab/>
-            </w:r>
-            <w:r>
-              <w:rPr>
-                <w:noProof/>
-                <w:webHidden/>
-              </w:rPr>
-              <w:fldChar w:fldCharType="begin"/>
-            </w:r>
-            <w:r>
-              <w:rPr>
-                <w:noProof/>
-                <w:webHidden/>
-              </w:rPr>
-              <w:instrText xml:space="preserve"> PAGEREF _Toc93477683 \h </w:instrText>
-            </w:r>
-            <w:r>
-              <w:rPr>
-                <w:noProof/>
-                <w:webHidden/>
-              </w:rPr>
-            </w:r>
-            <w:r>
-              <w:rPr>
-                <w:noProof/>
-                <w:webHidden/>
-              </w:rPr>
-              <w:fldChar w:fldCharType="separate"/>
-            </w:r>
-            <w:r>
-              <w:rPr>
-                <w:noProof/>
-                <w:webHidden/>
-              </w:rPr>
-              <w:t>8</w:t>
-            </w:r>
-            <w:r>
-              <w:rPr>
-                <w:noProof/>
-                <w:webHidden/>
-              </w:rPr>
-              <w:fldChar w:fldCharType="end"/>
-            </w:r>
-          </w:hyperlink>
-        </w:p>
-        <w:p>
-          <w:pPr>
-            <w:pStyle w:val="TOC2"/>
-            <w:tabs>
-              <w:tab w:val="right" w:leader="dot" w:pos="9016"/>
-            </w:tabs>
-            <w:rPr>
-              <w:rFonts w:eastAsiaTheme="minorEastAsia"/>
-              <w:noProof/>
-              <w:lang w:eastAsia="en-GB"/>
-            </w:rPr>
-          </w:pPr>
-          <w:hyperlink w:anchor="_Toc93477684" w:history="1">
-            <w:r>
-              <w:rPr>
-                <w:rStyle w:val="Hyperlink"/>
-                <w:noProof/>
-              </w:rPr>
-              <w:t>Testing for usability</w:t>
-            </w:r>
-            <w:r>
-              <w:rPr>
-                <w:noProof/>
-                <w:webHidden/>
-              </w:rPr>
-              <w:tab/>
-            </w:r>
-            <w:r>
-              <w:rPr>
-                <w:noProof/>
-                <w:webHidden/>
-              </w:rPr>
-              <w:fldChar w:fldCharType="begin"/>
-            </w:r>
-            <w:r>
-              <w:rPr>
-                <w:noProof/>
-                <w:webHidden/>
-              </w:rPr>
-              <w:instrText xml:space="preserve"> PAGEREF _Toc93477684 \h </w:instrText>
-            </w:r>
-            <w:r>
-              <w:rPr>
-                <w:noProof/>
-                <w:webHidden/>
-              </w:rPr>
-            </w:r>
-            <w:r>
-              <w:rPr>
-                <w:noProof/>
-                <w:webHidden/>
-              </w:rPr>
-              <w:fldChar w:fldCharType="separate"/>
-            </w:r>
-            <w:r>
-              <w:rPr>
-                <w:noProof/>
-                <w:webHidden/>
-              </w:rPr>
-              <w:t>8</w:t>
-            </w:r>
-            <w:r>
-              <w:rPr>
-                <w:noProof/>
-                <w:webHidden/>
-              </w:rPr>
-              <w:fldChar w:fldCharType="end"/>
-            </w:r>
-          </w:hyperlink>
-        </w:p>
-        <w:p>
-          <w:pPr>
-            <w:pStyle w:val="TOC2"/>
-            <w:tabs>
-              <w:tab w:val="right" w:leader="dot" w:pos="9016"/>
-            </w:tabs>
-            <w:rPr>
-              <w:rFonts w:eastAsiaTheme="minorEastAsia"/>
-              <w:noProof/>
-              <w:lang w:eastAsia="en-GB"/>
-            </w:rPr>
-          </w:pPr>
-          <w:hyperlink w:anchor="_Toc93477685" w:history="1">
-            <w:r>
-              <w:rPr>
-                <w:rStyle w:val="Hyperlink"/>
-                <w:noProof/>
-              </w:rPr>
-              <w:t>Success Criteria</w:t>
-            </w:r>
-            <w:r>
-              <w:rPr>
-                <w:noProof/>
-                <w:webHidden/>
-              </w:rPr>
-              <w:tab/>
-            </w:r>
-            <w:r>
-              <w:rPr>
-                <w:noProof/>
-                <w:webHidden/>
-              </w:rPr>
-              <w:fldChar w:fldCharType="begin"/>
-            </w:r>
-            <w:r>
-              <w:rPr>
-                <w:noProof/>
-                <w:webHidden/>
-              </w:rPr>
-              <w:instrText xml:space="preserve"> PAGEREF _Toc93477685 \h </w:instrText>
-            </w:r>
-            <w:r>
-              <w:rPr>
-                <w:noProof/>
-                <w:webHidden/>
-              </w:rPr>
-            </w:r>
-            <w:r>
-              <w:rPr>
-                <w:noProof/>
-                <w:webHidden/>
-              </w:rPr>
-              <w:fldChar w:fldCharType="separate"/>
-            </w:r>
-            <w:r>
-              <w:rPr>
-                <w:noProof/>
-                <w:webHidden/>
-              </w:rPr>
-              <w:t>8</w:t>
-            </w:r>
-            <w:r>
-              <w:rPr>
-                <w:noProof/>
-                <w:webHidden/>
-              </w:rPr>
-              <w:fldChar w:fldCharType="end"/>
-            </w:r>
-          </w:hyperlink>
-        </w:p>
-        <w:p>
-          <w:pPr>
-            <w:pStyle w:val="TOC2"/>
-            <w:tabs>
-              <w:tab w:val="right" w:leader="dot" w:pos="9016"/>
-            </w:tabs>
-            <w:rPr>
-              <w:rFonts w:eastAsiaTheme="minorEastAsia"/>
-              <w:noProof/>
-              <w:lang w:eastAsia="en-GB"/>
-            </w:rPr>
-          </w:pPr>
-          <w:hyperlink w:anchor="_Toc93477686" w:history="1">
-            <w:r>
-              <w:rPr>
-                <w:rStyle w:val="Hyperlink"/>
-                <w:noProof/>
-              </w:rPr>
-              <w:t>Further development</w:t>
-            </w:r>
-            <w:r>
-              <w:rPr>
-                <w:noProof/>
-                <w:webHidden/>
-              </w:rPr>
-              <w:tab/>
-            </w:r>
-            <w:r>
-              <w:rPr>
-                <w:noProof/>
-                <w:webHidden/>
-              </w:rPr>
-              <w:fldChar w:fldCharType="begin"/>
-            </w:r>
-            <w:r>
-              <w:rPr>
-                <w:noProof/>
-                <w:webHidden/>
-              </w:rPr>
-              <w:instrText xml:space="preserve"> PAGEREF _Toc93477686 \h </w:instrText>
-            </w:r>
-            <w:r>
-              <w:rPr>
-                <w:noProof/>
-                <w:webHidden/>
-              </w:rPr>
-            </w:r>
-            <w:r>
-              <w:rPr>
-                <w:noProof/>
-                <w:webHidden/>
-              </w:rPr>
-              <w:fldChar w:fldCharType="separate"/>
-            </w:r>
-            <w:r>
-              <w:rPr>
-                <w:noProof/>
-                <w:webHidden/>
-              </w:rPr>
-              <w:t>8</w:t>
+              <w:t>9</w:t>
             </w:r>
             <w:r>
               <w:rPr>
@@ -2738,23 +2740,23 @@
       <w:pPr>
         <w:pStyle w:val="Heading1"/>
       </w:pPr>
-      <w:bookmarkStart w:id="0" w:name="_Toc93477649"/>
+      <w:bookmarkStart w:id="1" w:name="_Toc93920930"/>
       <w:r>
         <w:t>Analysis</w:t>
       </w:r>
-      <w:bookmarkEnd w:id="0"/>
+      <w:bookmarkEnd w:id="1"/>
     </w:p>
     <w:p>
       <w:pPr>
         <w:pStyle w:val="Heading2"/>
       </w:pPr>
-      <w:bookmarkStart w:id="1" w:name="_Toc92787603"/>
-      <w:bookmarkStart w:id="2" w:name="_Toc93477650"/>
+      <w:bookmarkStart w:id="2" w:name="_Toc92787603"/>
+      <w:bookmarkStart w:id="3" w:name="_Toc93920931"/>
       <w:r>
         <w:t>The problem</w:t>
       </w:r>
-      <w:bookmarkEnd w:id="1"/>
       <w:bookmarkEnd w:id="2"/>
+      <w:bookmarkEnd w:id="3"/>
     </w:p>
     <w:p/>
     <w:p>
@@ -2822,13 +2824,13 @@
       <w:pPr>
         <w:pStyle w:val="Heading2"/>
       </w:pPr>
-      <w:bookmarkStart w:id="3" w:name="_Toc92787604"/>
-      <w:bookmarkStart w:id="4" w:name="_Toc93477651"/>
+      <w:bookmarkStart w:id="4" w:name="_Toc92787604"/>
+      <w:bookmarkStart w:id="5" w:name="_Toc93920932"/>
       <w:r>
         <w:t>Stakeholders</w:t>
       </w:r>
-      <w:bookmarkEnd w:id="3"/>
       <w:bookmarkEnd w:id="4"/>
+      <w:bookmarkEnd w:id="5"/>
     </w:p>
     <w:p>
       <w:pPr>
@@ -2895,13 +2897,13 @@
       <w:pPr>
         <w:pStyle w:val="Heading2"/>
       </w:pPr>
-      <w:bookmarkStart w:id="5" w:name="_Toc92787605"/>
-      <w:bookmarkStart w:id="6" w:name="_Toc93477652"/>
+      <w:bookmarkStart w:id="6" w:name="_Toc92787605"/>
+      <w:bookmarkStart w:id="7" w:name="_Toc93920933"/>
       <w:r>
         <w:t>Research</w:t>
       </w:r>
-      <w:bookmarkEnd w:id="5"/>
       <w:bookmarkEnd w:id="6"/>
+      <w:bookmarkEnd w:id="7"/>
     </w:p>
     <w:p/>
     <w:p>
@@ -2970,13 +2972,13 @@
       <w:pPr>
         <w:pStyle w:val="Heading2"/>
       </w:pPr>
-      <w:bookmarkStart w:id="7" w:name="_Toc92787606"/>
-      <w:bookmarkStart w:id="8" w:name="_Toc93477653"/>
+      <w:bookmarkStart w:id="8" w:name="_Toc92787606"/>
+      <w:bookmarkStart w:id="9" w:name="_Toc93920934"/>
       <w:r>
         <w:t>Essential features</w:t>
       </w:r>
-      <w:bookmarkEnd w:id="7"/>
       <w:bookmarkEnd w:id="8"/>
+      <w:bookmarkEnd w:id="9"/>
     </w:p>
     <w:p>
       <w:pPr>
@@ -3043,13 +3045,13 @@
       <w:pPr>
         <w:pStyle w:val="Heading2"/>
       </w:pPr>
-      <w:bookmarkStart w:id="9" w:name="_Toc92787607"/>
-      <w:bookmarkStart w:id="10" w:name="_Toc93477654"/>
+      <w:bookmarkStart w:id="10" w:name="_Toc92787607"/>
+      <w:bookmarkStart w:id="11" w:name="_Toc93920935"/>
       <w:r>
         <w:t>Hardware and software requirements</w:t>
       </w:r>
-      <w:bookmarkEnd w:id="9"/>
       <w:bookmarkEnd w:id="10"/>
+      <w:bookmarkEnd w:id="11"/>
     </w:p>
     <w:p>
       <w:pPr>
@@ -3127,11 +3129,11 @@
       <w:pPr>
         <w:pStyle w:val="Heading2"/>
       </w:pPr>
-      <w:bookmarkStart w:id="11" w:name="_Toc93477655"/>
+      <w:bookmarkStart w:id="12" w:name="_Toc93920936"/>
       <w:r>
         <w:t>Success criteria</w:t>
       </w:r>
-      <w:bookmarkEnd w:id="11"/>
+      <w:bookmarkEnd w:id="12"/>
     </w:p>
     <w:p/>
     <w:tbl>
@@ -3512,11 +3514,11 @@
       <w:pPr>
         <w:pStyle w:val="Heading1"/>
       </w:pPr>
-      <w:bookmarkStart w:id="12" w:name="_Toc93477656"/>
+      <w:bookmarkStart w:id="13" w:name="_Toc93920937"/>
       <w:r>
         <w:t>Design</w:t>
       </w:r>
-      <w:bookmarkEnd w:id="12"/>
+      <w:bookmarkEnd w:id="13"/>
     </w:p>
     <w:p/>
     <w:p/>
@@ -3524,11 +3526,11 @@
       <w:pPr>
         <w:pStyle w:val="Heading2"/>
       </w:pPr>
-      <w:bookmarkStart w:id="13" w:name="_Toc93477657"/>
+      <w:bookmarkStart w:id="14" w:name="_Toc93920938"/>
       <w:r>
         <w:t>Decomposition</w:t>
       </w:r>
-      <w:bookmarkEnd w:id="13"/>
+      <w:bookmarkEnd w:id="14"/>
     </w:p>
     <w:p>
       <w:pPr>
@@ -4079,17 +4081,16 @@
       <w:pPr>
         <w:pStyle w:val="Heading2"/>
       </w:pPr>
-      <w:bookmarkStart w:id="14" w:name="_Toc93477658"/>
+      <w:bookmarkStart w:id="15" w:name="_Toc93920939"/>
       <w:r>
         <w:t>Structure</w:t>
       </w:r>
-      <w:bookmarkEnd w:id="14"/>
+      <w:bookmarkEnd w:id="15"/>
     </w:p>
     <w:p>
       <w:pPr>
         <w:pStyle w:val="Heading2"/>
       </w:pPr>
-      <w:bookmarkStart w:id="15" w:name="_Toc93477659"/>
     </w:p>
     <w:p>
       <w:r>
@@ -4170,10 +4171,11 @@
       <w:pPr>
         <w:pStyle w:val="Heading2"/>
       </w:pPr>
+      <w:bookmarkStart w:id="16" w:name="_Toc93920940"/>
       <w:r>
         <w:t>Algorithms</w:t>
       </w:r>
-      <w:bookmarkEnd w:id="15"/>
+      <w:bookmarkEnd w:id="16"/>
     </w:p>
     <w:p>
       <w:pPr>
@@ -4226,11 +4228,11 @@
       <w:pPr>
         <w:pStyle w:val="Heading2"/>
       </w:pPr>
-      <w:bookmarkStart w:id="16" w:name="_Toc93477660"/>
+      <w:bookmarkStart w:id="17" w:name="_Toc93920941"/>
       <w:r>
         <w:t>Usability features</w:t>
       </w:r>
-      <w:bookmarkEnd w:id="16"/>
+      <w:bookmarkEnd w:id="17"/>
     </w:p>
     <w:p>
       <w:pPr>
@@ -5459,17 +5461,16 @@
       <w:pPr>
         <w:pStyle w:val="Heading2"/>
       </w:pPr>
-      <w:bookmarkStart w:id="17" w:name="_Toc93477661"/>
+      <w:bookmarkStart w:id="18" w:name="_Toc93920942"/>
       <w:r>
         <w:t>Data structures and validation</w:t>
       </w:r>
-      <w:bookmarkEnd w:id="17"/>
+      <w:bookmarkEnd w:id="18"/>
     </w:p>
     <w:p>
       <w:pPr>
         <w:pStyle w:val="Heading2"/>
       </w:pPr>
-      <w:bookmarkStart w:id="18" w:name="_Toc93477662"/>
     </w:p>
     <w:p>
       <w:pPr>
@@ -5584,10 +5585,11 @@
       <w:pPr>
         <w:pStyle w:val="Heading2"/>
       </w:pPr>
+      <w:bookmarkStart w:id="19" w:name="_Toc93920943"/>
       <w:r>
         <w:t>Test data</w:t>
       </w:r>
-      <w:bookmarkEnd w:id="18"/>
+      <w:bookmarkEnd w:id="19"/>
     </w:p>
     <w:p/>
     <w:tbl>
@@ -6066,11 +6068,11 @@
       <w:pPr>
         <w:pStyle w:val="Heading2"/>
       </w:pPr>
-      <w:bookmarkStart w:id="19" w:name="_Toc93477663"/>
+      <w:bookmarkStart w:id="20" w:name="_Toc93920944"/>
       <w:r>
         <w:t>Post development testing</w:t>
       </w:r>
-      <w:bookmarkEnd w:id="19"/>
+      <w:bookmarkEnd w:id="20"/>
     </w:p>
     <w:p/>
     <w:p>
@@ -6092,7 +6094,6 @@
           <w:noProof/>
         </w:rPr>
       </w:pPr>
-      <w:bookmarkStart w:id="20" w:name="_GoBack"/>
       <w:r>
         <w:rPr>
           <w:noProof/>
@@ -6100,7 +6101,6 @@
         <w:t>Nunc viverra imperdiet enim. Fusce est. Vivamus a tellus.</w:t>
       </w:r>
     </w:p>
-    <w:bookmarkEnd w:id="20"/>
     <w:p>
       <w:pPr>
         <w:rPr>
@@ -6139,7 +6139,7 @@
       <w:pPr>
         <w:pStyle w:val="Heading1"/>
       </w:pPr>
-      <w:bookmarkStart w:id="21" w:name="_Toc93477664"/>
+      <w:bookmarkStart w:id="21" w:name="_Toc93920945"/>
       <w:r>
         <w:t>Implementation</w:t>
       </w:r>
@@ -6150,7 +6150,7 @@
       <w:pPr>
         <w:pStyle w:val="Heading2"/>
       </w:pPr>
-      <w:bookmarkStart w:id="22" w:name="_Toc93477665"/>
+      <w:bookmarkStart w:id="22" w:name="_Toc93920946"/>
       <w:r>
         <w:t>Iteration 1</w:t>
       </w:r>
@@ -6160,7 +6160,7 @@
       <w:pPr>
         <w:pStyle w:val="Heading3"/>
       </w:pPr>
-      <w:bookmarkStart w:id="23" w:name="_Toc93477666"/>
+      <w:bookmarkStart w:id="23" w:name="_Toc93920947"/>
       <w:r>
         <w:t>Prototype 1.1</w:t>
       </w:r>
@@ -6170,7 +6170,7 @@
       <w:pPr>
         <w:pStyle w:val="Heading3"/>
       </w:pPr>
-      <w:bookmarkStart w:id="24" w:name="_Toc93477667"/>
+      <w:bookmarkStart w:id="24" w:name="_Toc93920948"/>
       <w:r>
         <w:t>Prototype 1.1 testing</w:t>
       </w:r>
@@ -6303,7 +6303,7 @@
       <w:pPr>
         <w:pStyle w:val="Heading3"/>
       </w:pPr>
-      <w:bookmarkStart w:id="25" w:name="_Toc93477668"/>
+      <w:bookmarkStart w:id="25" w:name="_Toc93920949"/>
       <w:r>
         <w:t>Prototype 1.2</w:t>
       </w:r>
@@ -6313,7 +6313,7 @@
       <w:pPr>
         <w:pStyle w:val="Heading3"/>
       </w:pPr>
-      <w:bookmarkStart w:id="26" w:name="_Toc93477669"/>
+      <w:bookmarkStart w:id="26" w:name="_Toc93920950"/>
       <w:r>
         <w:t>Prototype 1.2 testing</w:t>
       </w:r>
@@ -6323,7 +6323,7 @@
       <w:pPr>
         <w:pStyle w:val="Heading2"/>
       </w:pPr>
-      <w:bookmarkStart w:id="27" w:name="_Toc93477670"/>
+      <w:bookmarkStart w:id="27" w:name="_Toc93920951"/>
       <w:r>
         <w:t>Iteration 2</w:t>
       </w:r>
@@ -6333,7 +6333,7 @@
       <w:pPr>
         <w:pStyle w:val="Heading3"/>
       </w:pPr>
-      <w:bookmarkStart w:id="28" w:name="_Toc93477671"/>
+      <w:bookmarkStart w:id="28" w:name="_Toc93920952"/>
       <w:r>
         <w:t>Prototype 2.1</w:t>
       </w:r>
@@ -6343,7 +6343,7 @@
       <w:pPr>
         <w:pStyle w:val="Heading3"/>
       </w:pPr>
-      <w:bookmarkStart w:id="29" w:name="_Toc93477672"/>
+      <w:bookmarkStart w:id="29" w:name="_Toc93920953"/>
       <w:r>
         <w:t>Prototype 2.1 testing</w:t>
       </w:r>
@@ -6353,7 +6353,7 @@
       <w:pPr>
         <w:pStyle w:val="Heading3"/>
       </w:pPr>
-      <w:bookmarkStart w:id="30" w:name="_Toc93477673"/>
+      <w:bookmarkStart w:id="30" w:name="_Toc93920954"/>
       <w:r>
         <w:t>Prototype 2.2</w:t>
       </w:r>
@@ -6363,7 +6363,7 @@
       <w:pPr>
         <w:pStyle w:val="Heading3"/>
       </w:pPr>
-      <w:bookmarkStart w:id="31" w:name="_Toc93477674"/>
+      <w:bookmarkStart w:id="31" w:name="_Toc93920955"/>
       <w:r>
         <w:t>Prototype 2.2 testing</w:t>
       </w:r>
@@ -6373,7 +6373,7 @@
       <w:pPr>
         <w:pStyle w:val="Heading2"/>
       </w:pPr>
-      <w:bookmarkStart w:id="32" w:name="_Toc93477675"/>
+      <w:bookmarkStart w:id="32" w:name="_Toc93920956"/>
       <w:r>
         <w:t>Iteration 3</w:t>
       </w:r>
@@ -6383,7 +6383,7 @@
       <w:pPr>
         <w:pStyle w:val="Heading3"/>
       </w:pPr>
-      <w:bookmarkStart w:id="33" w:name="_Toc93477676"/>
+      <w:bookmarkStart w:id="33" w:name="_Toc93920957"/>
       <w:r>
         <w:t>Prototype 3.1</w:t>
       </w:r>
@@ -6393,7 +6393,7 @@
       <w:pPr>
         <w:pStyle w:val="Heading3"/>
       </w:pPr>
-      <w:bookmarkStart w:id="34" w:name="_Toc93477677"/>
+      <w:bookmarkStart w:id="34" w:name="_Toc93920958"/>
       <w:r>
         <w:t>Prototype 3.1 testing</w:t>
       </w:r>
@@ -6403,7 +6403,7 @@
       <w:pPr>
         <w:pStyle w:val="Heading3"/>
       </w:pPr>
-      <w:bookmarkStart w:id="35" w:name="_Toc93477678"/>
+      <w:bookmarkStart w:id="35" w:name="_Toc93920959"/>
       <w:r>
         <w:t>Prototype 3.2</w:t>
       </w:r>
@@ -6413,7 +6413,7 @@
       <w:pPr>
         <w:pStyle w:val="Heading3"/>
       </w:pPr>
-      <w:bookmarkStart w:id="36" w:name="_Toc93477679"/>
+      <w:bookmarkStart w:id="36" w:name="_Toc93920960"/>
       <w:r>
         <w:t>Prototype 3.2 testing</w:t>
       </w:r>
@@ -6423,7 +6423,7 @@
       <w:pPr>
         <w:pStyle w:val="Heading3"/>
       </w:pPr>
-      <w:bookmarkStart w:id="37" w:name="_Toc93477680"/>
+      <w:bookmarkStart w:id="37" w:name="_Toc93920961"/>
       <w:r>
         <w:t>Prototype 3.3 testing</w:t>
       </w:r>
@@ -6435,7 +6435,7 @@
       <w:pPr>
         <w:pStyle w:val="Heading1"/>
       </w:pPr>
-      <w:bookmarkStart w:id="38" w:name="_Toc93477681"/>
+      <w:bookmarkStart w:id="38" w:name="_Toc93920962"/>
       <w:r>
         <w:t>Evaluation</w:t>
       </w:r>
@@ -6445,7 +6445,7 @@
       <w:pPr>
         <w:pStyle w:val="Heading2"/>
       </w:pPr>
-      <w:bookmarkStart w:id="39" w:name="_Toc93477682"/>
+      <w:bookmarkStart w:id="39" w:name="_Toc93920963"/>
       <w:r>
         <w:t>Testing for function</w:t>
       </w:r>
@@ -6455,7 +6455,7 @@
       <w:pPr>
         <w:pStyle w:val="Heading2"/>
       </w:pPr>
-      <w:bookmarkStart w:id="40" w:name="_Toc93477683"/>
+      <w:bookmarkStart w:id="40" w:name="_Toc93920964"/>
       <w:r>
         <w:t>Testing for robustness</w:t>
       </w:r>
@@ -6465,7 +6465,7 @@
       <w:pPr>
         <w:pStyle w:val="Heading2"/>
       </w:pPr>
-      <w:bookmarkStart w:id="41" w:name="_Toc93477684"/>
+      <w:bookmarkStart w:id="41" w:name="_Toc93920965"/>
       <w:r>
         <w:t>Testing for usability</w:t>
       </w:r>
@@ -6475,7 +6475,7 @@
       <w:pPr>
         <w:pStyle w:val="Heading2"/>
       </w:pPr>
-      <w:bookmarkStart w:id="42" w:name="_Toc93477685"/>
+      <w:bookmarkStart w:id="42" w:name="_Toc93920966"/>
       <w:r>
         <w:t>Success Criteria</w:t>
       </w:r>
@@ -6485,7 +6485,7 @@
       <w:pPr>
         <w:pStyle w:val="Heading2"/>
       </w:pPr>
-      <w:bookmarkStart w:id="43" w:name="_Toc93477686"/>
+      <w:bookmarkStart w:id="43" w:name="_Toc93920967"/>
       <w:r>
         <w:t>Further development</w:t>
       </w:r>
@@ -8099,6 +8099,13 @@
         </dgm:presLayoutVars>
       </dgm:prSet>
       <dgm:spPr/>
+      <dgm:t>
+        <a:bodyPr/>
+        <a:lstStyle/>
+        <a:p>
+          <a:endParaRPr lang="en-US"/>
+        </a:p>
+      </dgm:t>
     </dgm:pt>
     <dgm:pt modelId="{43B34648-C3FF-41B7-BD6E-602AFCF39044}" type="pres">
       <dgm:prSet presAssocID="{9A74FE97-FD1F-4450-8CB2-DDFB5C49AF00}" presName="root1" presStyleCnt="0"/>
@@ -8111,6 +8118,13 @@
         </dgm:presLayoutVars>
       </dgm:prSet>
       <dgm:spPr/>
+      <dgm:t>
+        <a:bodyPr/>
+        <a:lstStyle/>
+        <a:p>
+          <a:endParaRPr lang="en-US"/>
+        </a:p>
+      </dgm:t>
     </dgm:pt>
     <dgm:pt modelId="{DA436056-6DEF-4BE8-A564-C9ACD62CE136}" type="pres">
       <dgm:prSet presAssocID="{9A74FE97-FD1F-4450-8CB2-DDFB5C49AF00}" presName="level2hierChild" presStyleCnt="0"/>
@@ -8119,10 +8133,24 @@
     <dgm:pt modelId="{C4BA2E7B-DBAA-4279-B4CF-A1C2F080A510}" type="pres">
       <dgm:prSet presAssocID="{4A380F8A-DB1C-4B45-9C76-2D9E0147BE51}" presName="conn2-1" presStyleLbl="parChTrans1D2" presStyleIdx="0" presStyleCnt="2"/>
       <dgm:spPr/>
+      <dgm:t>
+        <a:bodyPr/>
+        <a:lstStyle/>
+        <a:p>
+          <a:endParaRPr lang="en-US"/>
+        </a:p>
+      </dgm:t>
     </dgm:pt>
     <dgm:pt modelId="{1E0A007F-8162-4459-9C8B-A61C901A6A2E}" type="pres">
       <dgm:prSet presAssocID="{4A380F8A-DB1C-4B45-9C76-2D9E0147BE51}" presName="connTx" presStyleLbl="parChTrans1D2" presStyleIdx="0" presStyleCnt="2"/>
       <dgm:spPr/>
+      <dgm:t>
+        <a:bodyPr/>
+        <a:lstStyle/>
+        <a:p>
+          <a:endParaRPr lang="en-US"/>
+        </a:p>
+      </dgm:t>
     </dgm:pt>
     <dgm:pt modelId="{717B4731-DC37-4F9A-B4E7-F3DD9EC068C5}" type="pres">
       <dgm:prSet presAssocID="{9187F66D-7E78-4D26-AD3A-C85AFF5021AA}" presName="root2" presStyleCnt="0"/>
@@ -8150,10 +8178,24 @@
     <dgm:pt modelId="{B7726B70-9097-4B7B-AD9B-BD5CB916B25A}" type="pres">
       <dgm:prSet presAssocID="{ED327986-5FBF-4D70-A856-B3CA573F362F}" presName="conn2-1" presStyleLbl="parChTrans1D3" presStyleIdx="0" presStyleCnt="2"/>
       <dgm:spPr/>
+      <dgm:t>
+        <a:bodyPr/>
+        <a:lstStyle/>
+        <a:p>
+          <a:endParaRPr lang="en-US"/>
+        </a:p>
+      </dgm:t>
     </dgm:pt>
     <dgm:pt modelId="{20D6ABB7-02B8-4596-94E2-3586BD714E72}" type="pres">
       <dgm:prSet presAssocID="{ED327986-5FBF-4D70-A856-B3CA573F362F}" presName="connTx" presStyleLbl="parChTrans1D3" presStyleIdx="0" presStyleCnt="2"/>
       <dgm:spPr/>
+      <dgm:t>
+        <a:bodyPr/>
+        <a:lstStyle/>
+        <a:p>
+          <a:endParaRPr lang="en-US"/>
+        </a:p>
+      </dgm:t>
     </dgm:pt>
     <dgm:pt modelId="{FD64BAAE-041E-4016-868C-CB6DFC157EE5}" type="pres">
       <dgm:prSet presAssocID="{BD9D47F3-CB68-433A-A5FA-8824A650E416}" presName="root2" presStyleCnt="0"/>
@@ -8181,10 +8223,24 @@
     <dgm:pt modelId="{2EA06A19-4265-48EC-B02F-87E229B3C684}" type="pres">
       <dgm:prSet presAssocID="{93C46B3A-6826-4E1B-85A8-AD28399E9A79}" presName="conn2-1" presStyleLbl="parChTrans1D3" presStyleIdx="1" presStyleCnt="2"/>
       <dgm:spPr/>
+      <dgm:t>
+        <a:bodyPr/>
+        <a:lstStyle/>
+        <a:p>
+          <a:endParaRPr lang="en-US"/>
+        </a:p>
+      </dgm:t>
     </dgm:pt>
     <dgm:pt modelId="{A8B20D64-5488-4E39-9D5F-9470FC89EC24}" type="pres">
       <dgm:prSet presAssocID="{93C46B3A-6826-4E1B-85A8-AD28399E9A79}" presName="connTx" presStyleLbl="parChTrans1D3" presStyleIdx="1" presStyleCnt="2"/>
       <dgm:spPr/>
+      <dgm:t>
+        <a:bodyPr/>
+        <a:lstStyle/>
+        <a:p>
+          <a:endParaRPr lang="en-US"/>
+        </a:p>
+      </dgm:t>
     </dgm:pt>
     <dgm:pt modelId="{9F951F2A-F06E-4960-B390-9CF4C498CAD8}" type="pres">
       <dgm:prSet presAssocID="{7CBD4B1B-8A1D-478B-828B-FFFF875D7E99}" presName="root2" presStyleCnt="0"/>
@@ -8197,6 +8253,13 @@
         </dgm:presLayoutVars>
       </dgm:prSet>
       <dgm:spPr/>
+      <dgm:t>
+        <a:bodyPr/>
+        <a:lstStyle/>
+        <a:p>
+          <a:endParaRPr lang="en-US"/>
+        </a:p>
+      </dgm:t>
     </dgm:pt>
     <dgm:pt modelId="{19EDE9AA-C35E-4B31-8602-BF39762C5C91}" type="pres">
       <dgm:prSet presAssocID="{7CBD4B1B-8A1D-478B-828B-FFFF875D7E99}" presName="level3hierChild" presStyleCnt="0"/>
@@ -8205,10 +8268,24 @@
     <dgm:pt modelId="{2731536F-9930-4BF2-98EE-B52E60E34D20}" type="pres">
       <dgm:prSet presAssocID="{750608CA-F87D-4AAA-BCB7-BF415AB298D7}" presName="conn2-1" presStyleLbl="parChTrans1D2" presStyleIdx="1" presStyleCnt="2"/>
       <dgm:spPr/>
+      <dgm:t>
+        <a:bodyPr/>
+        <a:lstStyle/>
+        <a:p>
+          <a:endParaRPr lang="en-US"/>
+        </a:p>
+      </dgm:t>
     </dgm:pt>
     <dgm:pt modelId="{4C932172-6E94-4E0C-B0E6-D0A5F1C8A3A3}" type="pres">
       <dgm:prSet presAssocID="{750608CA-F87D-4AAA-BCB7-BF415AB298D7}" presName="connTx" presStyleLbl="parChTrans1D2" presStyleIdx="1" presStyleCnt="2"/>
       <dgm:spPr/>
+      <dgm:t>
+        <a:bodyPr/>
+        <a:lstStyle/>
+        <a:p>
+          <a:endParaRPr lang="en-US"/>
+        </a:p>
+      </dgm:t>
     </dgm:pt>
     <dgm:pt modelId="{73D1F3EE-4E86-4FF7-9B81-3CE1A242B07A}" type="pres">
       <dgm:prSet presAssocID="{1A57EF1D-BC9A-45DF-ABA2-C49111A8EFDA}" presName="root2" presStyleCnt="0"/>
@@ -8235,25 +8312,25 @@
     </dgm:pt>
   </dgm:ptLst>
   <dgm:cxnLst>
+    <dgm:cxn modelId="{E7FFCBCB-C567-43AD-AEF0-570B0EAF8268}" type="presOf" srcId="{93C46B3A-6826-4E1B-85A8-AD28399E9A79}" destId="{2EA06A19-4265-48EC-B02F-87E229B3C684}" srcOrd="0" destOrd="0" presId="urn:microsoft.com/office/officeart/2005/8/layout/hierarchy2"/>
+    <dgm:cxn modelId="{8B7D5285-A196-40BD-A73C-54CB4978E089}" srcId="{BA5E6494-F73B-4682-AEB0-ECA883C1B58D}" destId="{9A74FE97-FD1F-4450-8CB2-DDFB5C49AF00}" srcOrd="0" destOrd="0" parTransId="{C9B76595-C20C-4050-907E-7424D87787BB}" sibTransId="{04ED9F1E-AF0C-4FBE-BED6-F7A11BE29FF6}"/>
+    <dgm:cxn modelId="{BF5A2D38-A79A-4E35-88C2-6B5DF0B4B1AF}" srcId="{9187F66D-7E78-4D26-AD3A-C85AFF5021AA}" destId="{7CBD4B1B-8A1D-478B-828B-FFFF875D7E99}" srcOrd="1" destOrd="0" parTransId="{93C46B3A-6826-4E1B-85A8-AD28399E9A79}" sibTransId="{38F82191-A7EA-43CA-A587-FC3561D6147F}"/>
+    <dgm:cxn modelId="{010F81A6-43D3-4E00-B93D-66FA6935FBC5}" srcId="{9187F66D-7E78-4D26-AD3A-C85AFF5021AA}" destId="{BD9D47F3-CB68-433A-A5FA-8824A650E416}" srcOrd="0" destOrd="0" parTransId="{ED327986-5FBF-4D70-A856-B3CA573F362F}" sibTransId="{DAC2FEFE-C45D-46C5-B2C7-EE83DC473D5A}"/>
+    <dgm:cxn modelId="{F5C9C180-4320-4198-AED7-C57BF263A9BA}" type="presOf" srcId="{4A380F8A-DB1C-4B45-9C76-2D9E0147BE51}" destId="{1E0A007F-8162-4459-9C8B-A61C901A6A2E}" srcOrd="1" destOrd="0" presId="urn:microsoft.com/office/officeart/2005/8/layout/hierarchy2"/>
+    <dgm:cxn modelId="{77B1C121-3F8E-4098-B3D8-70F7C3B19109}" srcId="{9A74FE97-FD1F-4450-8CB2-DDFB5C49AF00}" destId="{1A57EF1D-BC9A-45DF-ABA2-C49111A8EFDA}" srcOrd="1" destOrd="0" parTransId="{750608CA-F87D-4AAA-BCB7-BF415AB298D7}" sibTransId="{80D01902-FF58-4166-9742-D2738ABCD6CD}"/>
     <dgm:cxn modelId="{F587CEA1-7C19-471A-B78C-119F0B0AF69F}" type="presOf" srcId="{BD9D47F3-CB68-433A-A5FA-8824A650E416}" destId="{0194D489-1AA8-49EE-8A94-AB4DD005349A}" srcOrd="0" destOrd="0" presId="urn:microsoft.com/office/officeart/2005/8/layout/hierarchy2"/>
     <dgm:cxn modelId="{766DDF66-0F22-4906-B61C-A642D1661A57}" type="presOf" srcId="{9A74FE97-FD1F-4450-8CB2-DDFB5C49AF00}" destId="{62E6D41A-B449-4AE3-BB87-E47823F6CAF1}" srcOrd="0" destOrd="0" presId="urn:microsoft.com/office/officeart/2005/8/layout/hierarchy2"/>
-    <dgm:cxn modelId="{F5C9C180-4320-4198-AED7-C57BF263A9BA}" type="presOf" srcId="{4A380F8A-DB1C-4B45-9C76-2D9E0147BE51}" destId="{1E0A007F-8162-4459-9C8B-A61C901A6A2E}" srcOrd="1" destOrd="0" presId="urn:microsoft.com/office/officeart/2005/8/layout/hierarchy2"/>
+    <dgm:cxn modelId="{712C6D34-6FD0-49DF-9A9C-97B9870CF63C}" type="presOf" srcId="{750608CA-F87D-4AAA-BCB7-BF415AB298D7}" destId="{4C932172-6E94-4E0C-B0E6-D0A5F1C8A3A3}" srcOrd="1" destOrd="0" presId="urn:microsoft.com/office/officeart/2005/8/layout/hierarchy2"/>
+    <dgm:cxn modelId="{374379A8-4B15-4A19-A837-BCE00CD21F7D}" type="presOf" srcId="{ED327986-5FBF-4D70-A856-B3CA573F362F}" destId="{20D6ABB7-02B8-4596-94E2-3586BD714E72}" srcOrd="1" destOrd="0" presId="urn:microsoft.com/office/officeart/2005/8/layout/hierarchy2"/>
     <dgm:cxn modelId="{DDEC9062-6AD9-44DE-B99A-F5CE965CE991}" type="presOf" srcId="{750608CA-F87D-4AAA-BCB7-BF415AB298D7}" destId="{2731536F-9930-4BF2-98EE-B52E60E34D20}" srcOrd="0" destOrd="0" presId="urn:microsoft.com/office/officeart/2005/8/layout/hierarchy2"/>
+    <dgm:cxn modelId="{1E4BE0A1-35F2-4BEC-A4CD-B5A89AC98029}" type="presOf" srcId="{9187F66D-7E78-4D26-AD3A-C85AFF5021AA}" destId="{826164EC-857B-433A-BAD3-53423338FD59}" srcOrd="0" destOrd="0" presId="urn:microsoft.com/office/officeart/2005/8/layout/hierarchy2"/>
+    <dgm:cxn modelId="{D6B03F5B-F371-4A88-A161-67B10561F852}" type="presOf" srcId="{ED327986-5FBF-4D70-A856-B3CA573F362F}" destId="{B7726B70-9097-4B7B-AD9B-BD5CB916B25A}" srcOrd="0" destOrd="0" presId="urn:microsoft.com/office/officeart/2005/8/layout/hierarchy2"/>
+    <dgm:cxn modelId="{B74E4E32-6A2C-4779-9A90-BFFF57073CD9}" type="presOf" srcId="{4A380F8A-DB1C-4B45-9C76-2D9E0147BE51}" destId="{C4BA2E7B-DBAA-4279-B4CF-A1C2F080A510}" srcOrd="0" destOrd="0" presId="urn:microsoft.com/office/officeart/2005/8/layout/hierarchy2"/>
+    <dgm:cxn modelId="{5680A4C1-1A43-4F1D-9750-A5735D51A0A8}" type="presOf" srcId="{BA5E6494-F73B-4682-AEB0-ECA883C1B58D}" destId="{04569CD9-455D-442F-807F-6B2B8E7DADA8}" srcOrd="0" destOrd="0" presId="urn:microsoft.com/office/officeart/2005/8/layout/hierarchy2"/>
+    <dgm:cxn modelId="{FBC87F79-8A1F-4D64-8BA1-0D6CC8195C54}" type="presOf" srcId="{1A57EF1D-BC9A-45DF-ABA2-C49111A8EFDA}" destId="{D94358FC-EEEF-474E-B18C-9B55C46E7D78}" srcOrd="0" destOrd="0" presId="urn:microsoft.com/office/officeart/2005/8/layout/hierarchy2"/>
     <dgm:cxn modelId="{166D9FE0-13AA-48E5-BE80-86532576DA2C}" srcId="{9A74FE97-FD1F-4450-8CB2-DDFB5C49AF00}" destId="{9187F66D-7E78-4D26-AD3A-C85AFF5021AA}" srcOrd="0" destOrd="0" parTransId="{4A380F8A-DB1C-4B45-9C76-2D9E0147BE51}" sibTransId="{08950146-16BA-4BDB-92F1-8329D15C48F6}"/>
-    <dgm:cxn modelId="{1E4BE0A1-35F2-4BEC-A4CD-B5A89AC98029}" type="presOf" srcId="{9187F66D-7E78-4D26-AD3A-C85AFF5021AA}" destId="{826164EC-857B-433A-BAD3-53423338FD59}" srcOrd="0" destOrd="0" presId="urn:microsoft.com/office/officeart/2005/8/layout/hierarchy2"/>
-    <dgm:cxn modelId="{B74E4E32-6A2C-4779-9A90-BFFF57073CD9}" type="presOf" srcId="{4A380F8A-DB1C-4B45-9C76-2D9E0147BE51}" destId="{C4BA2E7B-DBAA-4279-B4CF-A1C2F080A510}" srcOrd="0" destOrd="0" presId="urn:microsoft.com/office/officeart/2005/8/layout/hierarchy2"/>
-    <dgm:cxn modelId="{010F81A6-43D3-4E00-B93D-66FA6935FBC5}" srcId="{9187F66D-7E78-4D26-AD3A-C85AFF5021AA}" destId="{BD9D47F3-CB68-433A-A5FA-8824A650E416}" srcOrd="0" destOrd="0" parTransId="{ED327986-5FBF-4D70-A856-B3CA573F362F}" sibTransId="{DAC2FEFE-C45D-46C5-B2C7-EE83DC473D5A}"/>
-    <dgm:cxn modelId="{FBC87F79-8A1F-4D64-8BA1-0D6CC8195C54}" type="presOf" srcId="{1A57EF1D-BC9A-45DF-ABA2-C49111A8EFDA}" destId="{D94358FC-EEEF-474E-B18C-9B55C46E7D78}" srcOrd="0" destOrd="0" presId="urn:microsoft.com/office/officeart/2005/8/layout/hierarchy2"/>
-    <dgm:cxn modelId="{5680A4C1-1A43-4F1D-9750-A5735D51A0A8}" type="presOf" srcId="{BA5E6494-F73B-4682-AEB0-ECA883C1B58D}" destId="{04569CD9-455D-442F-807F-6B2B8E7DADA8}" srcOrd="0" destOrd="0" presId="urn:microsoft.com/office/officeart/2005/8/layout/hierarchy2"/>
-    <dgm:cxn modelId="{77B1C121-3F8E-4098-B3D8-70F7C3B19109}" srcId="{9A74FE97-FD1F-4450-8CB2-DDFB5C49AF00}" destId="{1A57EF1D-BC9A-45DF-ABA2-C49111A8EFDA}" srcOrd="1" destOrd="0" parTransId="{750608CA-F87D-4AAA-BCB7-BF415AB298D7}" sibTransId="{80D01902-FF58-4166-9742-D2738ABCD6CD}"/>
-    <dgm:cxn modelId="{D6B03F5B-F371-4A88-A161-67B10561F852}" type="presOf" srcId="{ED327986-5FBF-4D70-A856-B3CA573F362F}" destId="{B7726B70-9097-4B7B-AD9B-BD5CB916B25A}" srcOrd="0" destOrd="0" presId="urn:microsoft.com/office/officeart/2005/8/layout/hierarchy2"/>
-    <dgm:cxn modelId="{374379A8-4B15-4A19-A837-BCE00CD21F7D}" type="presOf" srcId="{ED327986-5FBF-4D70-A856-B3CA573F362F}" destId="{20D6ABB7-02B8-4596-94E2-3586BD714E72}" srcOrd="1" destOrd="0" presId="urn:microsoft.com/office/officeart/2005/8/layout/hierarchy2"/>
-    <dgm:cxn modelId="{E7FFCBCB-C567-43AD-AEF0-570B0EAF8268}" type="presOf" srcId="{93C46B3A-6826-4E1B-85A8-AD28399E9A79}" destId="{2EA06A19-4265-48EC-B02F-87E229B3C684}" srcOrd="0" destOrd="0" presId="urn:microsoft.com/office/officeart/2005/8/layout/hierarchy2"/>
     <dgm:cxn modelId="{511172F6-FF8C-4863-8C7E-3EBAC8B853E8}" type="presOf" srcId="{7CBD4B1B-8A1D-478B-828B-FFFF875D7E99}" destId="{C56BF571-0B1A-438B-BE03-6AA0A8A62456}" srcOrd="0" destOrd="0" presId="urn:microsoft.com/office/officeart/2005/8/layout/hierarchy2"/>
-    <dgm:cxn modelId="{712C6D34-6FD0-49DF-9A9C-97B9870CF63C}" type="presOf" srcId="{750608CA-F87D-4AAA-BCB7-BF415AB298D7}" destId="{4C932172-6E94-4E0C-B0E6-D0A5F1C8A3A3}" srcOrd="1" destOrd="0" presId="urn:microsoft.com/office/officeart/2005/8/layout/hierarchy2"/>
     <dgm:cxn modelId="{BC9EB674-5C0A-4A46-B1B6-A0CD7E14EFA5}" type="presOf" srcId="{93C46B3A-6826-4E1B-85A8-AD28399E9A79}" destId="{A8B20D64-5488-4E39-9D5F-9470FC89EC24}" srcOrd="1" destOrd="0" presId="urn:microsoft.com/office/officeart/2005/8/layout/hierarchy2"/>
-    <dgm:cxn modelId="{BF5A2D38-A79A-4E35-88C2-6B5DF0B4B1AF}" srcId="{9187F66D-7E78-4D26-AD3A-C85AFF5021AA}" destId="{7CBD4B1B-8A1D-478B-828B-FFFF875D7E99}" srcOrd="1" destOrd="0" parTransId="{93C46B3A-6826-4E1B-85A8-AD28399E9A79}" sibTransId="{38F82191-A7EA-43CA-A587-FC3561D6147F}"/>
-    <dgm:cxn modelId="{8B7D5285-A196-40BD-A73C-54CB4978E089}" srcId="{BA5E6494-F73B-4682-AEB0-ECA883C1B58D}" destId="{9A74FE97-FD1F-4450-8CB2-DDFB5C49AF00}" srcOrd="0" destOrd="0" parTransId="{C9B76595-C20C-4050-907E-7424D87787BB}" sibTransId="{04ED9F1E-AF0C-4FBE-BED6-F7A11BE29FF6}"/>
     <dgm:cxn modelId="{49CEAD61-66A5-479E-858D-72E0068B2506}" type="presParOf" srcId="{04569CD9-455D-442F-807F-6B2B8E7DADA8}" destId="{43B34648-C3FF-41B7-BD6E-602AFCF39044}" srcOrd="0" destOrd="0" presId="urn:microsoft.com/office/officeart/2005/8/layout/hierarchy2"/>
     <dgm:cxn modelId="{12AD9B24-220A-46E1-8AB8-316BFE8C1217}" type="presParOf" srcId="{43B34648-C3FF-41B7-BD6E-602AFCF39044}" destId="{62E6D41A-B449-4AE3-BB87-E47823F6CAF1}" srcOrd="0" destOrd="0" presId="urn:microsoft.com/office/officeart/2005/8/layout/hierarchy2"/>
     <dgm:cxn modelId="{0134FC70-E048-49A7-93BF-072D27AFA40F}" type="presParOf" srcId="{43B34648-C3FF-41B7-BD6E-602AFCF39044}" destId="{DA436056-6DEF-4BE8-A564-C9ACD62CE136}" srcOrd="1" destOrd="0" presId="urn:microsoft.com/office/officeart/2005/8/layout/hierarchy2"/>
@@ -10635,7 +10712,7 @@
 </file>
 
 <file path=customXml/itemProps1.xml><?xml version="1.0" encoding="utf-8"?>
-<ds:datastoreItem xmlns:ds="http://schemas.openxmlformats.org/officeDocument/2006/customXml" ds:itemID="{999684A7-F076-48F4-991F-08AF32EE369C}">
+<ds:datastoreItem xmlns:ds="http://schemas.openxmlformats.org/officeDocument/2006/customXml" ds:itemID="{BF40040E-87B5-4212-B4F6-44B3C9A85D40}">
   <ds:schemaRefs>
     <ds:schemaRef ds:uri="http://schemas.openxmlformats.org/officeDocument/2006/bibliography"/>
   </ds:schemaRefs>

</xml_diff>